<commit_message>
Day 04 Notes is Added
</commit_message>
<xml_diff>
--- a/Recorded Classes Link.docx
+++ b/Recorded Classes Link.docx
@@ -358,6 +358,84 @@
           </w:p>
         </w:tc>
       </w:tr>
+      <w:tr>
+        <w:tc>
+          <w:tcPr>
+            <w:tcW w:w="1813" w:type="dxa"/>
+          </w:tcPr>
+          <w:p>
+            <w:pPr>
+              <w:rPr>
+                <w:rFonts w:ascii="Times New Roman" w:hAnsi="Times New Roman" w:cs="Times New Roman"/>
+                <w:sz w:val="24"/>
+                <w:szCs w:val="24"/>
+              </w:rPr>
+            </w:pPr>
+            <w:r>
+              <w:rPr>
+                <w:rFonts w:ascii="Times New Roman" w:hAnsi="Times New Roman" w:cs="Times New Roman"/>
+                <w:sz w:val="24"/>
+                <w:szCs w:val="24"/>
+              </w:rPr>
+              <w:t>03</w:t>
+            </w:r>
+            <w:r>
+              <w:rPr>
+                <w:rFonts w:ascii="Times New Roman" w:hAnsi="Times New Roman" w:cs="Times New Roman"/>
+                <w:sz w:val="24"/>
+                <w:szCs w:val="24"/>
+                <w:vertAlign w:val="superscript"/>
+              </w:rPr>
+              <w:t>rd</w:t>
+            </w:r>
+            <w:r>
+              <w:rPr>
+                <w:rFonts w:ascii="Times New Roman" w:hAnsi="Times New Roman" w:cs="Times New Roman"/>
+                <w:sz w:val="24"/>
+                <w:szCs w:val="24"/>
+              </w:rPr>
+              <w:t xml:space="preserve"> June, 2024</w:t>
+            </w:r>
+          </w:p>
+        </w:tc>
+        <w:tc>
+          <w:tcPr>
+            <w:tcW w:w="3056" w:type="dxa"/>
+          </w:tcPr>
+          <w:p>
+            <w:pPr>
+              <w:rPr>
+                <w:rFonts w:ascii="Times New Roman" w:hAnsi="Times New Roman" w:cs="Times New Roman"/>
+                <w:sz w:val="24"/>
+                <w:szCs w:val="24"/>
+              </w:rPr>
+            </w:pPr>
+            <w:r>
+              <w:rPr>
+                <w:rFonts w:ascii="Times New Roman" w:hAnsi="Times New Roman" w:cs="Times New Roman"/>
+                <w:sz w:val="24"/>
+                <w:szCs w:val="24"/>
+              </w:rPr>
+              <w:t>Form, Images, Audio, Video</w:t>
+            </w:r>
+          </w:p>
+        </w:tc>
+        <w:tc>
+          <w:tcPr>
+            <w:tcW w:w="5338" w:type="dxa"/>
+          </w:tcPr>
+          <w:p>
+            <w:hyperlink r:id="rId9" w:history="1">
+              <w:r>
+                <w:rPr>
+                  <w:rStyle w:val="Hyperlink"/>
+                </w:rPr>
+                <w:t>https://www.youtube.com/watch?v=lsCJEYxN9wc</w:t>
+              </w:r>
+            </w:hyperlink>
+          </w:p>
+        </w:tc>
+      </w:tr>
     </w:tbl>
     <w:p>
       <w:pPr>
@@ -369,7 +447,7 @@
       </w:pPr>
     </w:p>
     <w:sectPr>
-      <w:headerReference w:type="default" r:id="rId9"/>
+      <w:headerReference w:type="default" r:id="rId10"/>
       <w:pgSz w:w="11906" w:h="16838"/>
       <w:pgMar w:top="1440" w:right="1440" w:bottom="1440" w:left="1440" w:header="708" w:footer="708" w:gutter="0"/>
       <w:cols w:space="708"/>

</xml_diff>

<commit_message>
Day 05 files added
</commit_message>
<xml_diff>
--- a/Recorded Classes Link.docx
+++ b/Recorded Classes Link.docx
@@ -436,6 +436,112 @@
           </w:p>
         </w:tc>
       </w:tr>
+      <w:tr>
+        <w:tc>
+          <w:tcPr>
+            <w:tcW w:w="1813" w:type="dxa"/>
+          </w:tcPr>
+          <w:p>
+            <w:pPr>
+              <w:rPr>
+                <w:rFonts w:ascii="Times New Roman" w:hAnsi="Times New Roman" w:cs="Times New Roman"/>
+                <w:sz w:val="24"/>
+                <w:szCs w:val="24"/>
+              </w:rPr>
+            </w:pPr>
+            <w:r>
+              <w:rPr>
+                <w:rFonts w:ascii="Times New Roman" w:hAnsi="Times New Roman" w:cs="Times New Roman"/>
+                <w:sz w:val="24"/>
+                <w:szCs w:val="24"/>
+              </w:rPr>
+              <w:t>04</w:t>
+            </w:r>
+            <w:r>
+              <w:rPr>
+                <w:rFonts w:ascii="Times New Roman" w:hAnsi="Times New Roman" w:cs="Times New Roman"/>
+                <w:sz w:val="24"/>
+                <w:szCs w:val="24"/>
+                <w:vertAlign w:val="superscript"/>
+              </w:rPr>
+              <w:t>th</w:t>
+            </w:r>
+            <w:r>
+              <w:rPr>
+                <w:rFonts w:ascii="Times New Roman" w:hAnsi="Times New Roman" w:cs="Times New Roman"/>
+                <w:sz w:val="24"/>
+                <w:szCs w:val="24"/>
+              </w:rPr>
+              <w:t xml:space="preserve"> June, 2024</w:t>
+            </w:r>
+          </w:p>
+        </w:tc>
+        <w:tc>
+          <w:tcPr>
+            <w:tcW w:w="3056" w:type="dxa"/>
+          </w:tcPr>
+          <w:p>
+            <w:pPr>
+              <w:rPr>
+                <w:rFonts w:ascii="Times New Roman" w:hAnsi="Times New Roman" w:cs="Times New Roman"/>
+                <w:sz w:val="24"/>
+                <w:szCs w:val="24"/>
+              </w:rPr>
+            </w:pPr>
+            <w:proofErr w:type="spellStart"/>
+            <w:r>
+              <w:rPr>
+                <w:rFonts w:ascii="Times New Roman" w:hAnsi="Times New Roman" w:cs="Times New Roman"/>
+                <w:sz w:val="24"/>
+                <w:szCs w:val="24"/>
+              </w:rPr>
+              <w:t>iFrame</w:t>
+            </w:r>
+            <w:proofErr w:type="spellEnd"/>
+            <w:r>
+              <w:rPr>
+                <w:rFonts w:ascii="Times New Roman" w:hAnsi="Times New Roman" w:cs="Times New Roman"/>
+                <w:sz w:val="24"/>
+                <w:szCs w:val="24"/>
+              </w:rPr>
+              <w:t xml:space="preserve">, Object, </w:t>
+            </w:r>
+            <w:proofErr w:type="spellStart"/>
+            <w:r>
+              <w:rPr>
+                <w:rFonts w:ascii="Times New Roman" w:hAnsi="Times New Roman" w:cs="Times New Roman"/>
+                <w:sz w:val="24"/>
+                <w:szCs w:val="24"/>
+              </w:rPr>
+              <w:t>Ebed</w:t>
+            </w:r>
+            <w:proofErr w:type="spellEnd"/>
+            <w:r>
+              <w:rPr>
+                <w:rFonts w:ascii="Times New Roman" w:hAnsi="Times New Roman" w:cs="Times New Roman"/>
+                <w:sz w:val="24"/>
+                <w:szCs w:val="24"/>
+              </w:rPr>
+              <w:t>, Link, Introduction of CSS</w:t>
+            </w:r>
+          </w:p>
+        </w:tc>
+        <w:tc>
+          <w:tcPr>
+            <w:tcW w:w="5338" w:type="dxa"/>
+          </w:tcPr>
+          <w:p>
+            <w:hyperlink r:id="rId10" w:history="1">
+              <w:r>
+                <w:rPr>
+                  <w:rStyle w:val="Hyperlink"/>
+                </w:rPr>
+                <w:t>https://www.youtube.com/watch?v=sD41MNkHzVo</w:t>
+              </w:r>
+            </w:hyperlink>
+          </w:p>
+        </w:tc>
+      </w:tr>
     </w:tbl>
     <w:p>
       <w:pPr>
@@ -447,7 +553,7 @@
       </w:pPr>
     </w:p>
     <w:sectPr>
-      <w:headerReference w:type="default" r:id="rId10"/>
+      <w:headerReference w:type="default" r:id="rId11"/>
       <w:pgSz w:w="11906" w:h="16838"/>
       <w:pgMar w:top="1440" w:right="1440" w:bottom="1440" w:left="1440" w:header="708" w:footer="708" w:gutter="0"/>
       <w:cols w:space="708"/>

</xml_diff>

<commit_message>
Day 06 notes added
</commit_message>
<xml_diff>
--- a/Recorded Classes Link.docx
+++ b/Recorded Classes Link.docx
@@ -542,6 +542,84 @@
           </w:p>
         </w:tc>
       </w:tr>
+      <w:tr>
+        <w:tc>
+          <w:tcPr>
+            <w:tcW w:w="1813" w:type="dxa"/>
+          </w:tcPr>
+          <w:p>
+            <w:pPr>
+              <w:rPr>
+                <w:rFonts w:ascii="Times New Roman" w:hAnsi="Times New Roman" w:cs="Times New Roman"/>
+                <w:sz w:val="24"/>
+                <w:szCs w:val="24"/>
+              </w:rPr>
+            </w:pPr>
+            <w:r>
+              <w:rPr>
+                <w:rFonts w:ascii="Times New Roman" w:hAnsi="Times New Roman" w:cs="Times New Roman"/>
+                <w:sz w:val="24"/>
+                <w:szCs w:val="24"/>
+              </w:rPr>
+              <w:t>05</w:t>
+            </w:r>
+            <w:r>
+              <w:rPr>
+                <w:rFonts w:ascii="Times New Roman" w:hAnsi="Times New Roman" w:cs="Times New Roman"/>
+                <w:sz w:val="24"/>
+                <w:szCs w:val="24"/>
+                <w:vertAlign w:val="superscript"/>
+              </w:rPr>
+              <w:t>th</w:t>
+            </w:r>
+            <w:r>
+              <w:rPr>
+                <w:rFonts w:ascii="Times New Roman" w:hAnsi="Times New Roman" w:cs="Times New Roman"/>
+                <w:sz w:val="24"/>
+                <w:szCs w:val="24"/>
+              </w:rPr>
+              <w:t xml:space="preserve"> June, 2024</w:t>
+            </w:r>
+          </w:p>
+        </w:tc>
+        <w:tc>
+          <w:tcPr>
+            <w:tcW w:w="3056" w:type="dxa"/>
+          </w:tcPr>
+          <w:p>
+            <w:pPr>
+              <w:rPr>
+                <w:rFonts w:ascii="Times New Roman" w:hAnsi="Times New Roman" w:cs="Times New Roman"/>
+                <w:sz w:val="24"/>
+                <w:szCs w:val="24"/>
+              </w:rPr>
+            </w:pPr>
+            <w:r>
+              <w:rPr>
+                <w:rFonts w:ascii="Times New Roman" w:hAnsi="Times New Roman" w:cs="Times New Roman"/>
+                <w:sz w:val="24"/>
+                <w:szCs w:val="24"/>
+              </w:rPr>
+              <w:t>Box Model, Positions</w:t>
+            </w:r>
+          </w:p>
+        </w:tc>
+        <w:tc>
+          <w:tcPr>
+            <w:tcW w:w="5338" w:type="dxa"/>
+          </w:tcPr>
+          <w:p>
+            <w:hyperlink r:id="rId11" w:history="1">
+              <w:r>
+                <w:rPr>
+                  <w:rStyle w:val="Hyperlink"/>
+                </w:rPr>
+                <w:t>https://www.youtube.com/watch?v=SC0uZ1pbxm4</w:t>
+              </w:r>
+            </w:hyperlink>
+          </w:p>
+        </w:tc>
+      </w:tr>
     </w:tbl>
     <w:p>
       <w:pPr>
@@ -553,7 +631,7 @@
       </w:pPr>
     </w:p>
     <w:sectPr>
-      <w:headerReference w:type="default" r:id="rId11"/>
+      <w:headerReference w:type="default" r:id="rId12"/>
       <w:pgSz w:w="11906" w:h="16838"/>
       <w:pgMar w:top="1440" w:right="1440" w:bottom="1440" w:left="1440" w:header="708" w:footer="708" w:gutter="0"/>
       <w:cols w:space="708"/>

</xml_diff>

<commit_message>
Day 07's Notes is added
</commit_message>
<xml_diff>
--- a/Recorded Classes Link.docx
+++ b/Recorded Classes Link.docx
@@ -10,14 +10,14 @@
         <w:tblLook w:val="04A0" w:firstRow="1" w:lastRow="0" w:firstColumn="1" w:lastColumn="0" w:noHBand="0" w:noVBand="1"/>
       </w:tblPr>
       <w:tblGrid>
-        <w:gridCol w:w="1813"/>
-        <w:gridCol w:w="3056"/>
+        <w:gridCol w:w="1702"/>
+        <w:gridCol w:w="3167"/>
         <w:gridCol w:w="5338"/>
       </w:tblGrid>
       <w:tr>
         <w:tc>
           <w:tcPr>
-            <w:tcW w:w="1813" w:type="dxa"/>
+            <w:tcW w:w="1702" w:type="dxa"/>
           </w:tcPr>
           <w:p>
             <w:pPr>
@@ -43,7 +43,7 @@
         </w:tc>
         <w:tc>
           <w:tcPr>
-            <w:tcW w:w="3056" w:type="dxa"/>
+            <w:tcW w:w="3167" w:type="dxa"/>
           </w:tcPr>
           <w:p>
             <w:pPr>
@@ -97,7 +97,7 @@
       <w:tr>
         <w:tc>
           <w:tcPr>
-            <w:tcW w:w="1813" w:type="dxa"/>
+            <w:tcW w:w="1702" w:type="dxa"/>
           </w:tcPr>
           <w:p>
             <w:pPr>
@@ -136,7 +136,7 @@
         </w:tc>
         <w:tc>
           <w:tcPr>
-            <w:tcW w:w="3056" w:type="dxa"/>
+            <w:tcW w:w="3167" w:type="dxa"/>
           </w:tcPr>
           <w:p>
             <w:pPr>
@@ -185,7 +185,7 @@
       <w:tr>
         <w:tc>
           <w:tcPr>
-            <w:tcW w:w="1813" w:type="dxa"/>
+            <w:tcW w:w="1702" w:type="dxa"/>
           </w:tcPr>
           <w:p>
             <w:pPr>
@@ -224,7 +224,7 @@
         </w:tc>
         <w:tc>
           <w:tcPr>
-            <w:tcW w:w="3056" w:type="dxa"/>
+            <w:tcW w:w="3167" w:type="dxa"/>
           </w:tcPr>
           <w:p>
             <w:pPr>
@@ -273,7 +273,7 @@
       <w:tr>
         <w:tc>
           <w:tcPr>
-            <w:tcW w:w="1813" w:type="dxa"/>
+            <w:tcW w:w="1702" w:type="dxa"/>
           </w:tcPr>
           <w:p>
             <w:pPr>
@@ -312,7 +312,7 @@
         </w:tc>
         <w:tc>
           <w:tcPr>
-            <w:tcW w:w="3056" w:type="dxa"/>
+            <w:tcW w:w="3167" w:type="dxa"/>
           </w:tcPr>
           <w:p>
             <w:pPr>
@@ -361,7 +361,7 @@
       <w:tr>
         <w:tc>
           <w:tcPr>
-            <w:tcW w:w="1813" w:type="dxa"/>
+            <w:tcW w:w="1702" w:type="dxa"/>
           </w:tcPr>
           <w:p>
             <w:pPr>
@@ -400,7 +400,7 @@
         </w:tc>
         <w:tc>
           <w:tcPr>
-            <w:tcW w:w="3056" w:type="dxa"/>
+            <w:tcW w:w="3167" w:type="dxa"/>
           </w:tcPr>
           <w:p>
             <w:pPr>
@@ -439,7 +439,7 @@
       <w:tr>
         <w:tc>
           <w:tcPr>
-            <w:tcW w:w="1813" w:type="dxa"/>
+            <w:tcW w:w="1702" w:type="dxa"/>
           </w:tcPr>
           <w:p>
             <w:pPr>
@@ -478,7 +478,7 @@
         </w:tc>
         <w:tc>
           <w:tcPr>
-            <w:tcW w:w="3056" w:type="dxa"/>
+            <w:tcW w:w="3167" w:type="dxa"/>
           </w:tcPr>
           <w:p>
             <w:pPr>
@@ -545,7 +545,7 @@
       <w:tr>
         <w:tc>
           <w:tcPr>
-            <w:tcW w:w="1813" w:type="dxa"/>
+            <w:tcW w:w="1702" w:type="dxa"/>
           </w:tcPr>
           <w:p>
             <w:pPr>
@@ -584,7 +584,7 @@
         </w:tc>
         <w:tc>
           <w:tcPr>
-            <w:tcW w:w="3056" w:type="dxa"/>
+            <w:tcW w:w="3167" w:type="dxa"/>
           </w:tcPr>
           <w:p>
             <w:pPr>
@@ -616,6 +616,92 @@
                 </w:rPr>
                 <w:t>https://www.youtube.com/watch?v=SC0uZ1pbxm4</w:t>
               </w:r>
+            </w:hyperlink>
+          </w:p>
+        </w:tc>
+      </w:tr>
+      <w:tr>
+        <w:tc>
+          <w:tcPr>
+            <w:tcW w:w="1702" w:type="dxa"/>
+          </w:tcPr>
+          <w:p>
+            <w:pPr>
+              <w:rPr>
+                <w:rFonts w:ascii="Times New Roman" w:hAnsi="Times New Roman" w:cs="Times New Roman"/>
+                <w:sz w:val="24"/>
+                <w:szCs w:val="24"/>
+              </w:rPr>
+            </w:pPr>
+            <w:r>
+              <w:rPr>
+                <w:rFonts w:ascii="Times New Roman" w:hAnsi="Times New Roman" w:cs="Times New Roman"/>
+                <w:sz w:val="24"/>
+                <w:szCs w:val="24"/>
+              </w:rPr>
+              <w:t>06</w:t>
+            </w:r>
+            <w:r>
+              <w:rPr>
+                <w:rFonts w:ascii="Times New Roman" w:hAnsi="Times New Roman" w:cs="Times New Roman"/>
+                <w:sz w:val="24"/>
+                <w:szCs w:val="24"/>
+                <w:vertAlign w:val="superscript"/>
+              </w:rPr>
+              <w:t>th</w:t>
+            </w:r>
+            <w:r>
+              <w:rPr>
+                <w:rFonts w:ascii="Times New Roman" w:hAnsi="Times New Roman" w:cs="Times New Roman"/>
+                <w:sz w:val="24"/>
+                <w:szCs w:val="24"/>
+              </w:rPr>
+              <w:t xml:space="preserve"> June, 2024</w:t>
+            </w:r>
+          </w:p>
+        </w:tc>
+        <w:tc>
+          <w:tcPr>
+            <w:tcW w:w="3167" w:type="dxa"/>
+          </w:tcPr>
+          <w:p>
+            <w:pPr>
+              <w:rPr>
+                <w:rFonts w:ascii="Times New Roman" w:hAnsi="Times New Roman" w:cs="Times New Roman"/>
+                <w:sz w:val="24"/>
+                <w:szCs w:val="24"/>
+              </w:rPr>
+            </w:pPr>
+            <w:r>
+              <w:rPr>
+                <w:rFonts w:ascii="Times New Roman" w:hAnsi="Times New Roman" w:cs="Times New Roman"/>
+                <w:sz w:val="24"/>
+                <w:szCs w:val="24"/>
+              </w:rPr>
+              <w:t>Display Properties, Float, Overflow, and Media Queries</w:t>
+            </w:r>
+          </w:p>
+        </w:tc>
+        <w:tc>
+          <w:tcPr>
+            <w:tcW w:w="5338" w:type="dxa"/>
+          </w:tcPr>
+          <w:p>
+            <w:hyperlink r:id="rId12" w:history="1">
+              <w:r>
+                <w:rPr>
+                  <w:rStyle w:val="Hyperlink"/>
+                </w:rPr>
+                <w:t>https://www.youtube.com/watch?v=GyO2--</w:t>
+              </w:r>
+              <w:proofErr w:type="spellStart"/>
+              <w:r>
+                <w:rPr>
+                  <w:rStyle w:val="Hyperlink"/>
+                </w:rPr>
+                <w:t>mnulg</w:t>
+              </w:r>
+              <w:proofErr w:type="spellEnd"/>
             </w:hyperlink>
           </w:p>
         </w:tc>
@@ -631,7 +717,7 @@
       </w:pPr>
     </w:p>
     <w:sectPr>
-      <w:headerReference w:type="default" r:id="rId12"/>
+      <w:headerReference w:type="default" r:id="rId13"/>
       <w:pgSz w:w="11906" w:h="16838"/>
       <w:pgMar w:top="1440" w:right="1440" w:bottom="1440" w:left="1440" w:header="708" w:footer="708" w:gutter="0"/>
       <w:cols w:space="708"/>

</xml_diff>

<commit_message>
Day 09 Notes added
</commit_message>
<xml_diff>
--- a/Recorded Classes Link.docx
+++ b/Recorded Classes Link.docx
@@ -784,6 +784,84 @@
           </w:p>
         </w:tc>
       </w:tr>
+      <w:tr>
+        <w:tc>
+          <w:tcPr>
+            <w:tcW w:w="1702" w:type="dxa"/>
+          </w:tcPr>
+          <w:p>
+            <w:pPr>
+              <w:rPr>
+                <w:rFonts w:ascii="Times New Roman" w:hAnsi="Times New Roman" w:cs="Times New Roman"/>
+                <w:sz w:val="24"/>
+                <w:szCs w:val="24"/>
+              </w:rPr>
+            </w:pPr>
+            <w:r>
+              <w:rPr>
+                <w:rFonts w:ascii="Times New Roman" w:hAnsi="Times New Roman" w:cs="Times New Roman"/>
+                <w:sz w:val="24"/>
+                <w:szCs w:val="24"/>
+              </w:rPr>
+              <w:t>08</w:t>
+            </w:r>
+            <w:r>
+              <w:rPr>
+                <w:rFonts w:ascii="Times New Roman" w:hAnsi="Times New Roman" w:cs="Times New Roman"/>
+                <w:sz w:val="24"/>
+                <w:szCs w:val="24"/>
+                <w:vertAlign w:val="superscript"/>
+              </w:rPr>
+              <w:t>th</w:t>
+            </w:r>
+            <w:r>
+              <w:rPr>
+                <w:rFonts w:ascii="Times New Roman" w:hAnsi="Times New Roman" w:cs="Times New Roman"/>
+                <w:sz w:val="24"/>
+                <w:szCs w:val="24"/>
+              </w:rPr>
+              <w:t xml:space="preserve"> June, 2024</w:t>
+            </w:r>
+          </w:p>
+        </w:tc>
+        <w:tc>
+          <w:tcPr>
+            <w:tcW w:w="3167" w:type="dxa"/>
+          </w:tcPr>
+          <w:p>
+            <w:pPr>
+              <w:rPr>
+                <w:rFonts w:ascii="Times New Roman" w:hAnsi="Times New Roman" w:cs="Times New Roman"/>
+                <w:sz w:val="24"/>
+                <w:szCs w:val="24"/>
+              </w:rPr>
+            </w:pPr>
+            <w:r>
+              <w:rPr>
+                <w:rFonts w:ascii="Times New Roman" w:hAnsi="Times New Roman" w:cs="Times New Roman"/>
+                <w:sz w:val="24"/>
+                <w:szCs w:val="24"/>
+              </w:rPr>
+              <w:t>HTML 5 Forms and Semantic Tags</w:t>
+            </w:r>
+          </w:p>
+        </w:tc>
+        <w:tc>
+          <w:tcPr>
+            <w:tcW w:w="5338" w:type="dxa"/>
+          </w:tcPr>
+          <w:p>
+            <w:hyperlink r:id="rId14" w:history="1">
+              <w:r>
+                <w:rPr>
+                  <w:rStyle w:val="Hyperlink"/>
+                </w:rPr>
+                <w:t>https://www.youtube.com/watch?v=X_eHFCnNVWw</w:t>
+              </w:r>
+            </w:hyperlink>
+          </w:p>
+        </w:tc>
+      </w:tr>
     </w:tbl>
     <w:p>
       <w:pPr>
@@ -795,7 +873,7 @@
       </w:pPr>
     </w:p>
     <w:sectPr>
-      <w:headerReference w:type="default" r:id="rId14"/>
+      <w:headerReference w:type="default" r:id="rId15"/>
       <w:pgSz w:w="11906" w:h="16838"/>
       <w:pgMar w:top="1440" w:right="1440" w:bottom="1440" w:left="1440" w:header="708" w:footer="708" w:gutter="0"/>
       <w:cols w:space="708"/>

</xml_diff>

<commit_message>
Day 12 files are added
</commit_message>
<xml_diff>
--- a/Recorded Classes Link.docx
+++ b/Recorded Classes Link.docx
@@ -168,7 +168,7 @@
                 <w:szCs w:val="24"/>
               </w:rPr>
             </w:pPr>
-            <w:hyperlink r:id="rId6" w:history="1">
+            <w:hyperlink r:id="rId7" w:history="1">
               <w:r>
                 <w:rPr>
                   <w:rStyle w:val="Hyperlink"/>
@@ -256,7 +256,7 @@
                 <w:szCs w:val="24"/>
               </w:rPr>
             </w:pPr>
-            <w:hyperlink r:id="rId7" w:history="1">
+            <w:hyperlink r:id="rId8" w:history="1">
               <w:r>
                 <w:rPr>
                   <w:rStyle w:val="Hyperlink"/>
@@ -344,7 +344,7 @@
                 <w:szCs w:val="24"/>
               </w:rPr>
             </w:pPr>
-            <w:hyperlink r:id="rId8" w:history="1">
+            <w:hyperlink r:id="rId9" w:history="1">
               <w:r>
                 <w:rPr>
                   <w:rStyle w:val="Hyperlink"/>
@@ -425,7 +425,7 @@
             <w:tcW w:w="5338" w:type="dxa"/>
           </w:tcPr>
           <w:p>
-            <w:hyperlink r:id="rId9" w:history="1">
+            <w:hyperlink r:id="rId10" w:history="1">
               <w:r>
                 <w:rPr>
                   <w:rStyle w:val="Hyperlink"/>
@@ -531,7 +531,7 @@
             <w:tcW w:w="5338" w:type="dxa"/>
           </w:tcPr>
           <w:p>
-            <w:hyperlink r:id="rId10" w:history="1">
+            <w:hyperlink r:id="rId11" w:history="1">
               <w:r>
                 <w:rPr>
                   <w:rStyle w:val="Hyperlink"/>
@@ -609,7 +609,7 @@
             <w:tcW w:w="5338" w:type="dxa"/>
           </w:tcPr>
           <w:p>
-            <w:hyperlink r:id="rId11" w:history="1">
+            <w:hyperlink r:id="rId12" w:history="1">
               <w:r>
                 <w:rPr>
                   <w:rStyle w:val="Hyperlink"/>
@@ -687,7 +687,7 @@
             <w:tcW w:w="5338" w:type="dxa"/>
           </w:tcPr>
           <w:p>
-            <w:hyperlink r:id="rId12" w:history="1">
+            <w:hyperlink r:id="rId13" w:history="1">
               <w:r>
                 <w:rPr>
                   <w:rStyle w:val="Hyperlink"/>
@@ -773,7 +773,7 @@
             <w:tcW w:w="5338" w:type="dxa"/>
           </w:tcPr>
           <w:p>
-            <w:hyperlink r:id="rId13" w:history="1">
+            <w:hyperlink r:id="rId14" w:history="1">
               <w:r>
                 <w:rPr>
                   <w:rStyle w:val="Hyperlink"/>
@@ -851,7 +851,7 @@
             <w:tcW w:w="5338" w:type="dxa"/>
           </w:tcPr>
           <w:p>
-            <w:hyperlink r:id="rId14" w:history="1">
+            <w:hyperlink r:id="rId15" w:history="1">
               <w:r>
                 <w:rPr>
                   <w:rStyle w:val="Hyperlink"/>
@@ -860,6 +860,314 @@
               </w:r>
             </w:hyperlink>
           </w:p>
+        </w:tc>
+      </w:tr>
+      <w:tr>
+        <w:tc>
+          <w:tcPr>
+            <w:tcW w:w="1702" w:type="dxa"/>
+          </w:tcPr>
+          <w:p>
+            <w:pPr>
+              <w:rPr>
+                <w:rFonts w:ascii="Times New Roman" w:hAnsi="Times New Roman" w:cs="Times New Roman"/>
+                <w:sz w:val="24"/>
+                <w:szCs w:val="24"/>
+              </w:rPr>
+            </w:pPr>
+          </w:p>
+        </w:tc>
+        <w:tc>
+          <w:tcPr>
+            <w:tcW w:w="3167" w:type="dxa"/>
+          </w:tcPr>
+          <w:p>
+            <w:pPr>
+              <w:rPr>
+                <w:rFonts w:ascii="Times New Roman" w:hAnsi="Times New Roman" w:cs="Times New Roman"/>
+                <w:sz w:val="24"/>
+                <w:szCs w:val="24"/>
+              </w:rPr>
+            </w:pPr>
+          </w:p>
+        </w:tc>
+        <w:tc>
+          <w:tcPr>
+            <w:tcW w:w="5338" w:type="dxa"/>
+          </w:tcPr>
+          <w:p/>
+        </w:tc>
+      </w:tr>
+      <w:tr>
+        <w:tc>
+          <w:tcPr>
+            <w:tcW w:w="1702" w:type="dxa"/>
+          </w:tcPr>
+          <w:p>
+            <w:pPr>
+              <w:rPr>
+                <w:rFonts w:ascii="Times New Roman" w:hAnsi="Times New Roman" w:cs="Times New Roman"/>
+                <w:sz w:val="24"/>
+                <w:szCs w:val="24"/>
+              </w:rPr>
+            </w:pPr>
+            <w:r>
+              <w:rPr>
+                <w:rFonts w:ascii="Times New Roman" w:hAnsi="Times New Roman" w:cs="Times New Roman"/>
+                <w:sz w:val="24"/>
+                <w:szCs w:val="24"/>
+              </w:rPr>
+              <w:t>10</w:t>
+            </w:r>
+            <w:r>
+              <w:rPr>
+                <w:rFonts w:ascii="Times New Roman" w:hAnsi="Times New Roman" w:cs="Times New Roman"/>
+                <w:sz w:val="24"/>
+                <w:szCs w:val="24"/>
+                <w:vertAlign w:val="superscript"/>
+              </w:rPr>
+              <w:t>th</w:t>
+            </w:r>
+            <w:r>
+              <w:rPr>
+                <w:rFonts w:ascii="Times New Roman" w:hAnsi="Times New Roman" w:cs="Times New Roman"/>
+                <w:sz w:val="24"/>
+                <w:szCs w:val="24"/>
+              </w:rPr>
+              <w:t xml:space="preserve"> June</w:t>
+            </w:r>
+          </w:p>
+        </w:tc>
+        <w:tc>
+          <w:tcPr>
+            <w:tcW w:w="3167" w:type="dxa"/>
+          </w:tcPr>
+          <w:p>
+            <w:pPr>
+              <w:rPr>
+                <w:rFonts w:ascii="Times New Roman" w:hAnsi="Times New Roman" w:cs="Times New Roman"/>
+                <w:sz w:val="24"/>
+                <w:szCs w:val="24"/>
+              </w:rPr>
+            </w:pPr>
+            <w:r>
+              <w:rPr>
+                <w:rFonts w:ascii="Times New Roman" w:hAnsi="Times New Roman" w:cs="Times New Roman"/>
+                <w:sz w:val="24"/>
+                <w:szCs w:val="24"/>
+              </w:rPr>
+              <w:t>Introduction of JavaScript</w:t>
+            </w:r>
+          </w:p>
+        </w:tc>
+        <w:tc>
+          <w:tcPr>
+            <w:tcW w:w="5338" w:type="dxa"/>
+          </w:tcPr>
+          <w:p>
+            <w:hyperlink r:id="rId16" w:history="1">
+              <w:r>
+                <w:rPr>
+                  <w:rStyle w:val="Hyperlink"/>
+                </w:rPr>
+                <w:t>https://www.youtube.com/watch?v=VydIyttB2Pw</w:t>
+              </w:r>
+            </w:hyperlink>
+          </w:p>
+        </w:tc>
+      </w:tr>
+      <w:tr>
+        <w:tc>
+          <w:tcPr>
+            <w:tcW w:w="1702" w:type="dxa"/>
+          </w:tcPr>
+          <w:p>
+            <w:pPr>
+              <w:rPr>
+                <w:rFonts w:ascii="Times New Roman" w:hAnsi="Times New Roman" w:cs="Times New Roman"/>
+                <w:sz w:val="24"/>
+                <w:szCs w:val="24"/>
+              </w:rPr>
+            </w:pPr>
+            <w:r>
+              <w:rPr>
+                <w:rFonts w:ascii="Times New Roman" w:hAnsi="Times New Roman" w:cs="Times New Roman"/>
+                <w:sz w:val="24"/>
+                <w:szCs w:val="24"/>
+              </w:rPr>
+              <w:t>11</w:t>
+            </w:r>
+            <w:r>
+              <w:rPr>
+                <w:rFonts w:ascii="Times New Roman" w:hAnsi="Times New Roman" w:cs="Times New Roman"/>
+                <w:sz w:val="24"/>
+                <w:szCs w:val="24"/>
+                <w:vertAlign w:val="superscript"/>
+              </w:rPr>
+              <w:t>th</w:t>
+            </w:r>
+            <w:r>
+              <w:rPr>
+                <w:rFonts w:ascii="Times New Roman" w:hAnsi="Times New Roman" w:cs="Times New Roman"/>
+                <w:sz w:val="24"/>
+                <w:szCs w:val="24"/>
+              </w:rPr>
+              <w:t xml:space="preserve"> June</w:t>
+            </w:r>
+          </w:p>
+        </w:tc>
+        <w:tc>
+          <w:tcPr>
+            <w:tcW w:w="3167" w:type="dxa"/>
+          </w:tcPr>
+          <w:p>
+            <w:pPr>
+              <w:rPr>
+                <w:rFonts w:ascii="Times New Roman" w:hAnsi="Times New Roman" w:cs="Times New Roman"/>
+                <w:sz w:val="24"/>
+                <w:szCs w:val="24"/>
+              </w:rPr>
+            </w:pPr>
+            <w:proofErr w:type="spellStart"/>
+            <w:r>
+              <w:rPr>
+                <w:rFonts w:ascii="Times New Roman" w:hAnsi="Times New Roman" w:cs="Times New Roman"/>
+                <w:sz w:val="24"/>
+                <w:szCs w:val="24"/>
+              </w:rPr>
+              <w:t>DataTypes</w:t>
+            </w:r>
+            <w:proofErr w:type="spellEnd"/>
+          </w:p>
+        </w:tc>
+        <w:tc>
+          <w:tcPr>
+            <w:tcW w:w="5338" w:type="dxa"/>
+          </w:tcPr>
+          <w:p>
+            <w:hyperlink r:id="rId17" w:history="1">
+              <w:r>
+                <w:rPr>
+                  <w:rStyle w:val="Hyperlink"/>
+                </w:rPr>
+                <w:t>https://www.youtube.com/watch?v=9QE9BRVgZcQ</w:t>
+              </w:r>
+            </w:hyperlink>
+          </w:p>
+        </w:tc>
+      </w:tr>
+      <w:tr>
+        <w:tc>
+          <w:tcPr>
+            <w:tcW w:w="1702" w:type="dxa"/>
+          </w:tcPr>
+          <w:p>
+            <w:pPr>
+              <w:rPr>
+                <w:rFonts w:ascii="Times New Roman" w:hAnsi="Times New Roman" w:cs="Times New Roman"/>
+                <w:sz w:val="24"/>
+                <w:szCs w:val="24"/>
+              </w:rPr>
+            </w:pPr>
+            <w:r>
+              <w:rPr>
+                <w:rFonts w:ascii="Times New Roman" w:hAnsi="Times New Roman" w:cs="Times New Roman"/>
+                <w:sz w:val="24"/>
+                <w:szCs w:val="24"/>
+              </w:rPr>
+              <w:t>12</w:t>
+            </w:r>
+            <w:r>
+              <w:rPr>
+                <w:rFonts w:ascii="Times New Roman" w:hAnsi="Times New Roman" w:cs="Times New Roman"/>
+                <w:sz w:val="24"/>
+                <w:szCs w:val="24"/>
+                <w:vertAlign w:val="superscript"/>
+              </w:rPr>
+              <w:t>th</w:t>
+            </w:r>
+            <w:r>
+              <w:rPr>
+                <w:rFonts w:ascii="Times New Roman" w:hAnsi="Times New Roman" w:cs="Times New Roman"/>
+                <w:sz w:val="24"/>
+                <w:szCs w:val="24"/>
+              </w:rPr>
+              <w:t xml:space="preserve"> June</w:t>
+            </w:r>
+          </w:p>
+        </w:tc>
+        <w:tc>
+          <w:tcPr>
+            <w:tcW w:w="3167" w:type="dxa"/>
+          </w:tcPr>
+          <w:p>
+            <w:pPr>
+              <w:rPr>
+                <w:rFonts w:ascii="Times New Roman" w:hAnsi="Times New Roman" w:cs="Times New Roman"/>
+                <w:sz w:val="24"/>
+                <w:szCs w:val="24"/>
+              </w:rPr>
+            </w:pPr>
+            <w:r>
+              <w:rPr>
+                <w:rFonts w:ascii="Times New Roman" w:hAnsi="Times New Roman" w:cs="Times New Roman"/>
+                <w:sz w:val="24"/>
+                <w:szCs w:val="24"/>
+              </w:rPr>
+              <w:t>Operators and Conditional Statements</w:t>
+            </w:r>
+          </w:p>
+        </w:tc>
+        <w:tc>
+          <w:tcPr>
+            <w:tcW w:w="5338" w:type="dxa"/>
+          </w:tcPr>
+          <w:p>
+            <w:hyperlink r:id="rId18" w:history="1">
+              <w:r>
+                <w:rPr>
+                  <w:rStyle w:val="Hyperlink"/>
+                </w:rPr>
+                <w:t>https://www.youtube.com/watch?v=ztmbRZ4vKi4</w:t>
+              </w:r>
+            </w:hyperlink>
+          </w:p>
+        </w:tc>
+      </w:tr>
+      <w:tr>
+        <w:tc>
+          <w:tcPr>
+            <w:tcW w:w="1702" w:type="dxa"/>
+          </w:tcPr>
+          <w:p>
+            <w:pPr>
+              <w:rPr>
+                <w:rFonts w:ascii="Times New Roman" w:hAnsi="Times New Roman" w:cs="Times New Roman"/>
+                <w:sz w:val="24"/>
+                <w:szCs w:val="24"/>
+              </w:rPr>
+            </w:pPr>
+          </w:p>
+        </w:tc>
+        <w:tc>
+          <w:tcPr>
+            <w:tcW w:w="3167" w:type="dxa"/>
+          </w:tcPr>
+          <w:p>
+            <w:pPr>
+              <w:rPr>
+                <w:rFonts w:ascii="Times New Roman" w:hAnsi="Times New Roman" w:cs="Times New Roman"/>
+                <w:sz w:val="24"/>
+                <w:szCs w:val="24"/>
+              </w:rPr>
+            </w:pPr>
+          </w:p>
+        </w:tc>
+        <w:tc>
+          <w:tcPr>
+            <w:tcW w:w="5338" w:type="dxa"/>
+          </w:tcPr>
+          <w:p/>
         </w:tc>
       </w:tr>
     </w:tbl>
@@ -873,7 +1181,7 @@
       </w:pPr>
     </w:p>
     <w:sectPr>
-      <w:headerReference w:type="default" r:id="rId15"/>
+      <w:headerReference w:type="default" r:id="rId19"/>
       <w:pgSz w:w="11906" w:h="16838"/>
       <w:pgMar w:top="1440" w:right="1440" w:bottom="1440" w:left="1440" w:header="708" w:footer="708" w:gutter="0"/>
       <w:cols w:space="708"/>
@@ -959,6 +1267,100 @@
     </w:r>
   </w:p>
 </w:hdr>
+</file>
+
+<file path=word/numbering.xml><?xml version="1.0" encoding="utf-8"?>
+<w:numbering xmlns:wpc="http://schemas.microsoft.com/office/word/2010/wordprocessingCanvas" xmlns:cx="http://schemas.microsoft.com/office/drawing/2014/chartex" xmlns:cx1="http://schemas.microsoft.com/office/drawing/2015/9/8/chartex" xmlns:cx2="http://schemas.microsoft.com/office/drawing/2015/10/21/chartex" xmlns:cx3="http://schemas.microsoft.com/office/drawing/2016/5/9/chartex" xmlns:cx4="http://schemas.microsoft.com/office/drawing/2016/5/10/chartex" xmlns:cx5="http://schemas.microsoft.com/office/drawing/2016/5/11/chartex" xmlns:cx6="http://schemas.microsoft.com/office/drawing/2016/5/12/chartex" xmlns:cx7="http://schemas.microsoft.com/office/drawing/2016/5/13/chartex" xmlns:cx8="http://schemas.microsoft.com/office/drawing/2016/5/14/chartex" xmlns:mc="http://schemas.openxmlformats.org/markup-compatibility/2006" xmlns:aink="http://schemas.microsoft.com/office/drawing/2016/ink" xmlns:am3d="http://schemas.microsoft.com/office/drawing/2017/model3d" xmlns:o="urn:schemas-microsoft-com:office:office" xmlns:r="http://schemas.openxmlformats.org/officeDocument/2006/relationships" xmlns:m="http://schemas.openxmlformats.org/officeDocument/2006/math" xmlns:v="urn:schemas-microsoft-com:vml" xmlns:wp14="http://schemas.microsoft.com/office/word/2010/wordprocessingDrawing" xmlns:wp="http://schemas.openxmlformats.org/drawingml/2006/wordprocessingDrawing" xmlns:w10="urn:schemas-microsoft-com:office:word" xmlns:w="http://schemas.openxmlformats.org/wordprocessingml/2006/main" xmlns:w14="http://schemas.microsoft.com/office/word/2010/wordml" xmlns:w15="http://schemas.microsoft.com/office/word/2012/wordml" xmlns:w16cex="http://schemas.microsoft.com/office/word/2018/wordml/cex" xmlns:w16cid="http://schemas.microsoft.com/office/word/2016/wordml/cid" xmlns:w16="http://schemas.microsoft.com/office/word/2018/wordml" xmlns:w16se="http://schemas.microsoft.com/office/word/2015/wordml/symex" xmlns:wpg="http://schemas.microsoft.com/office/word/2010/wordprocessingGroup" xmlns:wpi="http://schemas.microsoft.com/office/word/2010/wordprocessingInk" xmlns:wne="http://schemas.microsoft.com/office/word/2006/wordml" xmlns:wps="http://schemas.microsoft.com/office/word/2010/wordprocessingShape" mc:Ignorable="w14 w15 w16se w16cid w16 w16cex wp14">
+  <w:abstractNum w:abstractNumId="0" w15:restartNumberingAfterBreak="0">
+    <w:nsid w:val="53EA77E9"/>
+    <w:multiLevelType w:val="hybridMultilevel"/>
+    <w:tmpl w:val="CB82EF56"/>
+    <w:lvl w:ilvl="0" w:tplc="4009000F">
+      <w:start w:val="1"/>
+      <w:numFmt w:val="decimal"/>
+      <w:lvlText w:val="%1."/>
+      <w:lvlJc w:val="left"/>
+      <w:pPr>
+        <w:ind w:left="720" w:hanging="360"/>
+      </w:pPr>
+    </w:lvl>
+    <w:lvl w:ilvl="1" w:tplc="40090019" w:tentative="1">
+      <w:start w:val="1"/>
+      <w:numFmt w:val="lowerLetter"/>
+      <w:lvlText w:val="%2."/>
+      <w:lvlJc w:val="left"/>
+      <w:pPr>
+        <w:ind w:left="1440" w:hanging="360"/>
+      </w:pPr>
+    </w:lvl>
+    <w:lvl w:ilvl="2" w:tplc="4009001B" w:tentative="1">
+      <w:start w:val="1"/>
+      <w:numFmt w:val="lowerRoman"/>
+      <w:lvlText w:val="%3."/>
+      <w:lvlJc w:val="right"/>
+      <w:pPr>
+        <w:ind w:left="2160" w:hanging="180"/>
+      </w:pPr>
+    </w:lvl>
+    <w:lvl w:ilvl="3" w:tplc="4009000F" w:tentative="1">
+      <w:start w:val="1"/>
+      <w:numFmt w:val="decimal"/>
+      <w:lvlText w:val="%4."/>
+      <w:lvlJc w:val="left"/>
+      <w:pPr>
+        <w:ind w:left="2880" w:hanging="360"/>
+      </w:pPr>
+    </w:lvl>
+    <w:lvl w:ilvl="4" w:tplc="40090019" w:tentative="1">
+      <w:start w:val="1"/>
+      <w:numFmt w:val="lowerLetter"/>
+      <w:lvlText w:val="%5."/>
+      <w:lvlJc w:val="left"/>
+      <w:pPr>
+        <w:ind w:left="3600" w:hanging="360"/>
+      </w:pPr>
+    </w:lvl>
+    <w:lvl w:ilvl="5" w:tplc="4009001B" w:tentative="1">
+      <w:start w:val="1"/>
+      <w:numFmt w:val="lowerRoman"/>
+      <w:lvlText w:val="%6."/>
+      <w:lvlJc w:val="right"/>
+      <w:pPr>
+        <w:ind w:left="4320" w:hanging="180"/>
+      </w:pPr>
+    </w:lvl>
+    <w:lvl w:ilvl="6" w:tplc="4009000F" w:tentative="1">
+      <w:start w:val="1"/>
+      <w:numFmt w:val="decimal"/>
+      <w:lvlText w:val="%7."/>
+      <w:lvlJc w:val="left"/>
+      <w:pPr>
+        <w:ind w:left="5040" w:hanging="360"/>
+      </w:pPr>
+    </w:lvl>
+    <w:lvl w:ilvl="7" w:tplc="40090019" w:tentative="1">
+      <w:start w:val="1"/>
+      <w:numFmt w:val="lowerLetter"/>
+      <w:lvlText w:val="%8."/>
+      <w:lvlJc w:val="left"/>
+      <w:pPr>
+        <w:ind w:left="5760" w:hanging="360"/>
+      </w:pPr>
+    </w:lvl>
+    <w:lvl w:ilvl="8" w:tplc="4009001B" w:tentative="1">
+      <w:start w:val="1"/>
+      <w:numFmt w:val="lowerRoman"/>
+      <w:lvlText w:val="%9."/>
+      <w:lvlJc w:val="right"/>
+      <w:pPr>
+        <w:ind w:left="6480" w:hanging="180"/>
+      </w:pPr>
+    </w:lvl>
+  </w:abstractNum>
+  <w:num w:numId="1">
+    <w:abstractNumId w:val="0"/>
+  </w:num>
+</w:numbering>
 </file>
 
 <file path=word/styles.xml><?xml version="1.0" encoding="utf-8"?>
@@ -1473,6 +1875,17 @@
     <w:uiPriority w:val="99"/>
     <w:rsid w:val="002A65B1"/>
   </w:style>
+  <w:style w:type="paragraph" w:styleId="ListParagraph">
+    <w:name w:val="List Paragraph"/>
+    <w:basedOn w:val="Normal"/>
+    <w:uiPriority w:val="34"/>
+    <w:qFormat/>
+    <w:rsid w:val="006618D9"/>
+    <w:pPr>
+      <w:ind w:left="720"/>
+      <w:contextualSpacing/>
+    </w:pPr>
+  </w:style>
 </w:styles>
 </file>
 

</xml_diff>

<commit_message>
Day 13 files is added
</commit_message>
<xml_diff>
--- a/Recorded Classes Link.docx
+++ b/Recorded Classes Link.docx
@@ -1147,6 +1147,31 @@
                 <w:szCs w:val="24"/>
               </w:rPr>
             </w:pPr>
+            <w:r>
+              <w:rPr>
+                <w:rFonts w:ascii="Times New Roman" w:hAnsi="Times New Roman" w:cs="Times New Roman"/>
+                <w:sz w:val="24"/>
+                <w:szCs w:val="24"/>
+              </w:rPr>
+              <w:t>13</w:t>
+            </w:r>
+            <w:r>
+              <w:rPr>
+                <w:rFonts w:ascii="Times New Roman" w:hAnsi="Times New Roman" w:cs="Times New Roman"/>
+                <w:sz w:val="24"/>
+                <w:szCs w:val="24"/>
+                <w:vertAlign w:val="superscript"/>
+              </w:rPr>
+              <w:t>th</w:t>
+            </w:r>
+            <w:r>
+              <w:rPr>
+                <w:rFonts w:ascii="Times New Roman" w:hAnsi="Times New Roman" w:cs="Times New Roman"/>
+                <w:sz w:val="24"/>
+                <w:szCs w:val="24"/>
+              </w:rPr>
+              <w:t xml:space="preserve"> June</w:t>
+            </w:r>
           </w:p>
         </w:tc>
         <w:tc>
@@ -1161,13 +1186,30 @@
                 <w:szCs w:val="24"/>
               </w:rPr>
             </w:pPr>
+            <w:r>
+              <w:rPr>
+                <w:rFonts w:ascii="Times New Roman" w:hAnsi="Times New Roman" w:cs="Times New Roman"/>
+                <w:sz w:val="24"/>
+                <w:szCs w:val="24"/>
+              </w:rPr>
+              <w:t>Switch and Loops</w:t>
+            </w:r>
           </w:p>
         </w:tc>
         <w:tc>
           <w:tcPr>
             <w:tcW w:w="5338" w:type="dxa"/>
           </w:tcPr>
-          <w:p/>
+          <w:p>
+            <w:hyperlink r:id="rId19" w:history="1">
+              <w:r>
+                <w:rPr>
+                  <w:rStyle w:val="Hyperlink"/>
+                </w:rPr>
+                <w:t>https://www.youtube.com/watch?v=FOuil6vzCH8</w:t>
+              </w:r>
+            </w:hyperlink>
+          </w:p>
         </w:tc>
       </w:tr>
     </w:tbl>
@@ -1181,7 +1223,7 @@
       </w:pPr>
     </w:p>
     <w:sectPr>
-      <w:headerReference w:type="default" r:id="rId19"/>
+      <w:headerReference w:type="default" r:id="rId20"/>
       <w:pgSz w:w="11906" w:h="16838"/>
       <w:pgMar w:top="1440" w:right="1440" w:bottom="1440" w:left="1440" w:header="708" w:footer="708" w:gutter="0"/>
       <w:cols w:space="708"/>

</xml_diff>

<commit_message>
Day 15 files added
</commit_message>
<xml_diff>
--- a/Recorded Classes Link.docx
+++ b/Recorded Classes Link.docx
@@ -1290,6 +1290,84 @@
           </w:p>
         </w:tc>
       </w:tr>
+      <w:tr>
+        <w:tc>
+          <w:tcPr>
+            <w:tcW w:w="1702" w:type="dxa"/>
+          </w:tcPr>
+          <w:p>
+            <w:pPr>
+              <w:rPr>
+                <w:rFonts w:ascii="Times New Roman" w:hAnsi="Times New Roman" w:cs="Times New Roman"/>
+                <w:sz w:val="24"/>
+                <w:szCs w:val="24"/>
+              </w:rPr>
+            </w:pPr>
+            <w:r>
+              <w:rPr>
+                <w:rFonts w:ascii="Times New Roman" w:hAnsi="Times New Roman" w:cs="Times New Roman"/>
+                <w:sz w:val="24"/>
+                <w:szCs w:val="24"/>
+              </w:rPr>
+              <w:t>15</w:t>
+            </w:r>
+            <w:r>
+              <w:rPr>
+                <w:rFonts w:ascii="Times New Roman" w:hAnsi="Times New Roman" w:cs="Times New Roman"/>
+                <w:sz w:val="24"/>
+                <w:szCs w:val="24"/>
+                <w:vertAlign w:val="superscript"/>
+              </w:rPr>
+              <w:t>th</w:t>
+            </w:r>
+            <w:r>
+              <w:rPr>
+                <w:rFonts w:ascii="Times New Roman" w:hAnsi="Times New Roman" w:cs="Times New Roman"/>
+                <w:sz w:val="24"/>
+                <w:szCs w:val="24"/>
+              </w:rPr>
+              <w:t xml:space="preserve"> June</w:t>
+            </w:r>
+          </w:p>
+        </w:tc>
+        <w:tc>
+          <w:tcPr>
+            <w:tcW w:w="3167" w:type="dxa"/>
+          </w:tcPr>
+          <w:p>
+            <w:pPr>
+              <w:rPr>
+                <w:rFonts w:ascii="Times New Roman" w:hAnsi="Times New Roman" w:cs="Times New Roman"/>
+                <w:sz w:val="24"/>
+                <w:szCs w:val="24"/>
+              </w:rPr>
+            </w:pPr>
+            <w:r>
+              <w:rPr>
+                <w:rFonts w:ascii="Times New Roman" w:hAnsi="Times New Roman" w:cs="Times New Roman"/>
+                <w:sz w:val="24"/>
+                <w:szCs w:val="24"/>
+              </w:rPr>
+              <w:t>Function</w:t>
+            </w:r>
+          </w:p>
+        </w:tc>
+        <w:tc>
+          <w:tcPr>
+            <w:tcW w:w="5338" w:type="dxa"/>
+          </w:tcPr>
+          <w:p>
+            <w:hyperlink r:id="rId21" w:history="1">
+              <w:r>
+                <w:rPr>
+                  <w:rStyle w:val="Hyperlink"/>
+                </w:rPr>
+                <w:t>https://www.youtube.com/watch?v=VafrbwsKVb0</w:t>
+              </w:r>
+            </w:hyperlink>
+          </w:p>
+        </w:tc>
+      </w:tr>
     </w:tbl>
     <w:p>
       <w:pPr>
@@ -1301,7 +1379,7 @@
       </w:pPr>
     </w:p>
     <w:sectPr>
-      <w:headerReference w:type="default" r:id="rId21"/>
+      <w:headerReference w:type="default" r:id="rId22"/>
       <w:pgSz w:w="11906" w:h="16838"/>
       <w:pgMar w:top="1440" w:right="1440" w:bottom="1440" w:left="1440" w:header="708" w:footer="708" w:gutter="0"/>
       <w:cols w:space="708"/>

</xml_diff>

<commit_message>
Day 16 is added
</commit_message>
<xml_diff>
--- a/Recorded Classes Link.docx
+++ b/Recorded Classes Link.docx
@@ -1368,6 +1368,84 @@
           </w:p>
         </w:tc>
       </w:tr>
+      <w:tr>
+        <w:tc>
+          <w:tcPr>
+            <w:tcW w:w="1702" w:type="dxa"/>
+          </w:tcPr>
+          <w:p>
+            <w:pPr>
+              <w:rPr>
+                <w:rFonts w:ascii="Times New Roman" w:hAnsi="Times New Roman" w:cs="Times New Roman"/>
+                <w:sz w:val="24"/>
+                <w:szCs w:val="24"/>
+              </w:rPr>
+            </w:pPr>
+            <w:r>
+              <w:rPr>
+                <w:rFonts w:ascii="Times New Roman" w:hAnsi="Times New Roman" w:cs="Times New Roman"/>
+                <w:sz w:val="24"/>
+                <w:szCs w:val="24"/>
+              </w:rPr>
+              <w:t>16</w:t>
+            </w:r>
+            <w:r>
+              <w:rPr>
+                <w:rFonts w:ascii="Times New Roman" w:hAnsi="Times New Roman" w:cs="Times New Roman"/>
+                <w:sz w:val="24"/>
+                <w:szCs w:val="24"/>
+                <w:vertAlign w:val="superscript"/>
+              </w:rPr>
+              <w:t>th</w:t>
+            </w:r>
+            <w:r>
+              <w:rPr>
+                <w:rFonts w:ascii="Times New Roman" w:hAnsi="Times New Roman" w:cs="Times New Roman"/>
+                <w:sz w:val="24"/>
+                <w:szCs w:val="24"/>
+              </w:rPr>
+              <w:t xml:space="preserve"> June</w:t>
+            </w:r>
+          </w:p>
+        </w:tc>
+        <w:tc>
+          <w:tcPr>
+            <w:tcW w:w="3167" w:type="dxa"/>
+          </w:tcPr>
+          <w:p>
+            <w:pPr>
+              <w:rPr>
+                <w:rFonts w:ascii="Times New Roman" w:hAnsi="Times New Roman" w:cs="Times New Roman"/>
+                <w:sz w:val="24"/>
+                <w:szCs w:val="24"/>
+              </w:rPr>
+            </w:pPr>
+            <w:r>
+              <w:rPr>
+                <w:rFonts w:ascii="Times New Roman" w:hAnsi="Times New Roman" w:cs="Times New Roman"/>
+                <w:sz w:val="24"/>
+                <w:szCs w:val="24"/>
+              </w:rPr>
+              <w:t>Object</w:t>
+            </w:r>
+          </w:p>
+        </w:tc>
+        <w:tc>
+          <w:tcPr>
+            <w:tcW w:w="5338" w:type="dxa"/>
+          </w:tcPr>
+          <w:p>
+            <w:hyperlink r:id="rId22" w:history="1">
+              <w:r>
+                <w:rPr>
+                  <w:rStyle w:val="Hyperlink"/>
+                </w:rPr>
+                <w:t>https://www.youtube.com/watch?v=Z2FYuvxcWk8</w:t>
+              </w:r>
+            </w:hyperlink>
+          </w:p>
+        </w:tc>
+      </w:tr>
     </w:tbl>
     <w:p>
       <w:pPr>
@@ -1379,7 +1457,7 @@
       </w:pPr>
     </w:p>
     <w:sectPr>
-      <w:headerReference w:type="default" r:id="rId22"/>
+      <w:headerReference w:type="default" r:id="rId23"/>
       <w:pgSz w:w="11906" w:h="16838"/>
       <w:pgMar w:top="1440" w:right="1440" w:bottom="1440" w:left="1440" w:header="708" w:footer="708" w:gutter="0"/>
       <w:cols w:space="708"/>

</xml_diff>

<commit_message>
Day 17 files is added
</commit_message>
<xml_diff>
--- a/Recorded Classes Link.docx
+++ b/Recorded Classes Link.docx
@@ -1446,6 +1446,84 @@
           </w:p>
         </w:tc>
       </w:tr>
+      <w:tr>
+        <w:tc>
+          <w:tcPr>
+            <w:tcW w:w="1702" w:type="dxa"/>
+          </w:tcPr>
+          <w:p>
+            <w:pPr>
+              <w:rPr>
+                <w:rFonts w:ascii="Times New Roman" w:hAnsi="Times New Roman" w:cs="Times New Roman"/>
+                <w:sz w:val="24"/>
+                <w:szCs w:val="24"/>
+              </w:rPr>
+            </w:pPr>
+            <w:r>
+              <w:rPr>
+                <w:rFonts w:ascii="Times New Roman" w:hAnsi="Times New Roman" w:cs="Times New Roman"/>
+                <w:sz w:val="24"/>
+                <w:szCs w:val="24"/>
+              </w:rPr>
+              <w:t>17</w:t>
+            </w:r>
+            <w:r>
+              <w:rPr>
+                <w:rFonts w:ascii="Times New Roman" w:hAnsi="Times New Roman" w:cs="Times New Roman"/>
+                <w:sz w:val="24"/>
+                <w:szCs w:val="24"/>
+                <w:vertAlign w:val="superscript"/>
+              </w:rPr>
+              <w:t>th</w:t>
+            </w:r>
+            <w:r>
+              <w:rPr>
+                <w:rFonts w:ascii="Times New Roman" w:hAnsi="Times New Roman" w:cs="Times New Roman"/>
+                <w:sz w:val="24"/>
+                <w:szCs w:val="24"/>
+              </w:rPr>
+              <w:t xml:space="preserve"> June</w:t>
+            </w:r>
+          </w:p>
+        </w:tc>
+        <w:tc>
+          <w:tcPr>
+            <w:tcW w:w="3167" w:type="dxa"/>
+          </w:tcPr>
+          <w:p>
+            <w:pPr>
+              <w:rPr>
+                <w:rFonts w:ascii="Times New Roman" w:hAnsi="Times New Roman" w:cs="Times New Roman"/>
+                <w:sz w:val="24"/>
+                <w:szCs w:val="24"/>
+              </w:rPr>
+            </w:pPr>
+            <w:r>
+              <w:rPr>
+                <w:rFonts w:ascii="Times New Roman" w:hAnsi="Times New Roman" w:cs="Times New Roman"/>
+                <w:sz w:val="24"/>
+                <w:szCs w:val="24"/>
+              </w:rPr>
+              <w:t>DOM</w:t>
+            </w:r>
+          </w:p>
+        </w:tc>
+        <w:tc>
+          <w:tcPr>
+            <w:tcW w:w="5338" w:type="dxa"/>
+          </w:tcPr>
+          <w:p>
+            <w:hyperlink r:id="rId23" w:history="1">
+              <w:r>
+                <w:rPr>
+                  <w:rStyle w:val="Hyperlink"/>
+                </w:rPr>
+                <w:t>https://www.youtube.com/watch?v=L4yMKwcc8aM</w:t>
+              </w:r>
+            </w:hyperlink>
+          </w:p>
+        </w:tc>
+      </w:tr>
     </w:tbl>
     <w:p>
       <w:pPr>
@@ -1457,7 +1535,7 @@
       </w:pPr>
     </w:p>
     <w:sectPr>
-      <w:headerReference w:type="default" r:id="rId23"/>
+      <w:headerReference w:type="default" r:id="rId24"/>
       <w:pgSz w:w="11906" w:h="16838"/>
       <w:pgMar w:top="1440" w:right="1440" w:bottom="1440" w:left="1440" w:header="708" w:footer="708" w:gutter="0"/>
       <w:cols w:space="708"/>

</xml_diff>

<commit_message>
Event handler class is added
</commit_message>
<xml_diff>
--- a/Recorded Classes Link.docx
+++ b/Recorded Classes Link.docx
@@ -488,41 +488,13 @@
                 <w:szCs w:val="24"/>
               </w:rPr>
             </w:pPr>
-            <w:proofErr w:type="spellStart"/>
-            <w:r>
-              <w:rPr>
-                <w:rFonts w:ascii="Times New Roman" w:hAnsi="Times New Roman" w:cs="Times New Roman"/>
-                <w:sz w:val="24"/>
-                <w:szCs w:val="24"/>
-              </w:rPr>
-              <w:t>iFrame</w:t>
-            </w:r>
-            <w:proofErr w:type="spellEnd"/>
-            <w:r>
-              <w:rPr>
-                <w:rFonts w:ascii="Times New Roman" w:hAnsi="Times New Roman" w:cs="Times New Roman"/>
-                <w:sz w:val="24"/>
-                <w:szCs w:val="24"/>
-              </w:rPr>
-              <w:t xml:space="preserve">, Object, </w:t>
-            </w:r>
-            <w:proofErr w:type="spellStart"/>
-            <w:r>
-              <w:rPr>
-                <w:rFonts w:ascii="Times New Roman" w:hAnsi="Times New Roman" w:cs="Times New Roman"/>
-                <w:sz w:val="24"/>
-                <w:szCs w:val="24"/>
-              </w:rPr>
-              <w:t>Ebed</w:t>
-            </w:r>
-            <w:proofErr w:type="spellEnd"/>
-            <w:r>
-              <w:rPr>
-                <w:rFonts w:ascii="Times New Roman" w:hAnsi="Times New Roman" w:cs="Times New Roman"/>
-                <w:sz w:val="24"/>
-                <w:szCs w:val="24"/>
-              </w:rPr>
-              <w:t>, Link, Introduction of CSS</w:t>
+            <w:r>
+              <w:rPr>
+                <w:rFonts w:ascii="Times New Roman" w:hAnsi="Times New Roman" w:cs="Times New Roman"/>
+                <w:sz w:val="24"/>
+                <w:szCs w:val="24"/>
+              </w:rPr>
+              <w:t>iFrame, Object, Ebed, Link, Introduction of CSS</w:t>
             </w:r>
           </w:p>
         </w:tc>
@@ -692,16 +664,8 @@
                 <w:rPr>
                   <w:rStyle w:val="Hyperlink"/>
                 </w:rPr>
-                <w:t>https://www.youtube.com/watch?v=GyO2--</w:t>
+                <w:t>https://www.youtube.com/watch?v=GyO2--mnulg</w:t>
               </w:r>
-              <w:proofErr w:type="spellStart"/>
-              <w:r>
-                <w:rPr>
-                  <w:rStyle w:val="Hyperlink"/>
-                </w:rPr>
-                <w:t>mnulg</w:t>
-              </w:r>
-              <w:proofErr w:type="spellEnd"/>
             </w:hyperlink>
           </w:p>
         </w:tc>
@@ -1028,7 +992,6 @@
                 <w:szCs w:val="24"/>
               </w:rPr>
             </w:pPr>
-            <w:proofErr w:type="spellStart"/>
             <w:r>
               <w:rPr>
                 <w:rFonts w:ascii="Times New Roman" w:hAnsi="Times New Roman" w:cs="Times New Roman"/>
@@ -1037,7 +1000,6 @@
               </w:rPr>
               <w:t>DataTypes</w:t>
             </w:r>
-            <w:proofErr w:type="spellEnd"/>
           </w:p>
         </w:tc>
         <w:tc>
@@ -1387,7 +1349,15 @@
                 <w:sz w:val="24"/>
                 <w:szCs w:val="24"/>
               </w:rPr>
-              <w:t>16</w:t>
+              <w:t>1</w:t>
+            </w:r>
+            <w:r>
+              <w:rPr>
+                <w:rFonts w:ascii="Times New Roman" w:hAnsi="Times New Roman" w:cs="Times New Roman"/>
+                <w:sz w:val="24"/>
+                <w:szCs w:val="24"/>
+              </w:rPr>
+              <w:t>7</w:t>
             </w:r>
             <w:r>
               <w:rPr>
@@ -1465,7 +1435,15 @@
                 <w:sz w:val="24"/>
                 <w:szCs w:val="24"/>
               </w:rPr>
-              <w:t>17</w:t>
+              <w:t>1</w:t>
+            </w:r>
+            <w:r>
+              <w:rPr>
+                <w:rFonts w:ascii="Times New Roman" w:hAnsi="Times New Roman" w:cs="Times New Roman"/>
+                <w:sz w:val="24"/>
+                <w:szCs w:val="24"/>
+              </w:rPr>
+              <w:t>8</w:t>
             </w:r>
             <w:r>
               <w:rPr>
@@ -1519,6 +1497,84 @@
                   <w:rStyle w:val="Hyperlink"/>
                 </w:rPr>
                 <w:t>https://www.youtube.com/watch?v=L4yMKwcc8aM</w:t>
+              </w:r>
+            </w:hyperlink>
+          </w:p>
+        </w:tc>
+      </w:tr>
+      <w:tr>
+        <w:tc>
+          <w:tcPr>
+            <w:tcW w:w="1702" w:type="dxa"/>
+          </w:tcPr>
+          <w:p>
+            <w:pPr>
+              <w:rPr>
+                <w:rFonts w:ascii="Times New Roman" w:hAnsi="Times New Roman" w:cs="Times New Roman"/>
+                <w:sz w:val="24"/>
+                <w:szCs w:val="24"/>
+              </w:rPr>
+            </w:pPr>
+            <w:r>
+              <w:rPr>
+                <w:rFonts w:ascii="Times New Roman" w:hAnsi="Times New Roman" w:cs="Times New Roman"/>
+                <w:sz w:val="24"/>
+                <w:szCs w:val="24"/>
+              </w:rPr>
+              <w:t>19</w:t>
+            </w:r>
+            <w:r>
+              <w:rPr>
+                <w:rFonts w:ascii="Times New Roman" w:hAnsi="Times New Roman" w:cs="Times New Roman"/>
+                <w:sz w:val="24"/>
+                <w:szCs w:val="24"/>
+                <w:vertAlign w:val="superscript"/>
+              </w:rPr>
+              <w:t>th</w:t>
+            </w:r>
+            <w:r>
+              <w:rPr>
+                <w:rFonts w:ascii="Times New Roman" w:hAnsi="Times New Roman" w:cs="Times New Roman"/>
+                <w:sz w:val="24"/>
+                <w:szCs w:val="24"/>
+              </w:rPr>
+              <w:t xml:space="preserve"> June</w:t>
+            </w:r>
+          </w:p>
+        </w:tc>
+        <w:tc>
+          <w:tcPr>
+            <w:tcW w:w="3167" w:type="dxa"/>
+          </w:tcPr>
+          <w:p>
+            <w:pPr>
+              <w:rPr>
+                <w:rFonts w:ascii="Times New Roman" w:hAnsi="Times New Roman" w:cs="Times New Roman"/>
+                <w:sz w:val="24"/>
+                <w:szCs w:val="24"/>
+              </w:rPr>
+            </w:pPr>
+            <w:r>
+              <w:rPr>
+                <w:rFonts w:ascii="Times New Roman" w:hAnsi="Times New Roman" w:cs="Times New Roman"/>
+                <w:sz w:val="24"/>
+                <w:szCs w:val="24"/>
+              </w:rPr>
+              <w:t>Event Handler</w:t>
+            </w:r>
+          </w:p>
+        </w:tc>
+        <w:tc>
+          <w:tcPr>
+            <w:tcW w:w="5338" w:type="dxa"/>
+          </w:tcPr>
+          <w:p>
+            <w:hyperlink r:id="rId24" w:history="1">
+              <w:r>
+                <w:rPr>
+                  <w:rStyle w:val="Hyperlink"/>
+                </w:rPr>
+                <w:t>https://www.youtube.com/watch?v=J_kUWfzrTMA</w:t>
               </w:r>
             </w:hyperlink>
           </w:p>
@@ -1535,7 +1591,7 @@
       </w:pPr>
     </w:p>
     <w:sectPr>
-      <w:headerReference w:type="default" r:id="rId24"/>
+      <w:headerReference w:type="default" r:id="rId25"/>
       <w:pgSz w:w="11906" w:h="16838"/>
       <w:pgMar w:top="1440" w:right="1440" w:bottom="1440" w:left="1440" w:header="708" w:footer="708" w:gutter="0"/>
       <w:cols w:space="708"/>

</xml_diff>

<commit_message>
Day 19 is added
</commit_message>
<xml_diff>
--- a/Recorded Classes Link.docx
+++ b/Recorded Classes Link.docx
@@ -488,13 +488,41 @@
                 <w:szCs w:val="24"/>
               </w:rPr>
             </w:pPr>
-            <w:r>
-              <w:rPr>
-                <w:rFonts w:ascii="Times New Roman" w:hAnsi="Times New Roman" w:cs="Times New Roman"/>
-                <w:sz w:val="24"/>
-                <w:szCs w:val="24"/>
-              </w:rPr>
-              <w:t>iFrame, Object, Ebed, Link, Introduction of CSS</w:t>
+            <w:proofErr w:type="spellStart"/>
+            <w:r>
+              <w:rPr>
+                <w:rFonts w:ascii="Times New Roman" w:hAnsi="Times New Roman" w:cs="Times New Roman"/>
+                <w:sz w:val="24"/>
+                <w:szCs w:val="24"/>
+              </w:rPr>
+              <w:t>iFrame</w:t>
+            </w:r>
+            <w:proofErr w:type="spellEnd"/>
+            <w:r>
+              <w:rPr>
+                <w:rFonts w:ascii="Times New Roman" w:hAnsi="Times New Roman" w:cs="Times New Roman"/>
+                <w:sz w:val="24"/>
+                <w:szCs w:val="24"/>
+              </w:rPr>
+              <w:t xml:space="preserve">, Object, </w:t>
+            </w:r>
+            <w:proofErr w:type="spellStart"/>
+            <w:r>
+              <w:rPr>
+                <w:rFonts w:ascii="Times New Roman" w:hAnsi="Times New Roman" w:cs="Times New Roman"/>
+                <w:sz w:val="24"/>
+                <w:szCs w:val="24"/>
+              </w:rPr>
+              <w:t>Ebed</w:t>
+            </w:r>
+            <w:proofErr w:type="spellEnd"/>
+            <w:r>
+              <w:rPr>
+                <w:rFonts w:ascii="Times New Roman" w:hAnsi="Times New Roman" w:cs="Times New Roman"/>
+                <w:sz w:val="24"/>
+                <w:szCs w:val="24"/>
+              </w:rPr>
+              <w:t>, Link, Introduction of CSS</w:t>
             </w:r>
           </w:p>
         </w:tc>
@@ -664,8 +692,16 @@
                 <w:rPr>
                   <w:rStyle w:val="Hyperlink"/>
                 </w:rPr>
-                <w:t>https://www.youtube.com/watch?v=GyO2--mnulg</w:t>
+                <w:t>https://www.youtube.com/watch?v=GyO2--</w:t>
               </w:r>
+              <w:proofErr w:type="spellStart"/>
+              <w:r>
+                <w:rPr>
+                  <w:rStyle w:val="Hyperlink"/>
+                </w:rPr>
+                <w:t>mnulg</w:t>
+              </w:r>
+              <w:proofErr w:type="spellEnd"/>
             </w:hyperlink>
           </w:p>
         </w:tc>
@@ -992,6 +1028,7 @@
                 <w:szCs w:val="24"/>
               </w:rPr>
             </w:pPr>
+            <w:proofErr w:type="spellStart"/>
             <w:r>
               <w:rPr>
                 <w:rFonts w:ascii="Times New Roman" w:hAnsi="Times New Roman" w:cs="Times New Roman"/>
@@ -1000,6 +1037,7 @@
               </w:rPr>
               <w:t>DataTypes</w:t>
             </w:r>
+            <w:proofErr w:type="spellEnd"/>
           </w:p>
         </w:tc>
         <w:tc>
@@ -1575,6 +1613,84 @@
                   <w:rStyle w:val="Hyperlink"/>
                 </w:rPr>
                 <w:t>https://www.youtube.com/watch?v=J_kUWfzrTMA</w:t>
+              </w:r>
+            </w:hyperlink>
+          </w:p>
+        </w:tc>
+      </w:tr>
+      <w:tr>
+        <w:tc>
+          <w:tcPr>
+            <w:tcW w:w="1702" w:type="dxa"/>
+          </w:tcPr>
+          <w:p>
+            <w:pPr>
+              <w:rPr>
+                <w:rFonts w:ascii="Times New Roman" w:hAnsi="Times New Roman" w:cs="Times New Roman"/>
+                <w:sz w:val="24"/>
+                <w:szCs w:val="24"/>
+              </w:rPr>
+            </w:pPr>
+            <w:r>
+              <w:rPr>
+                <w:rFonts w:ascii="Times New Roman" w:hAnsi="Times New Roman" w:cs="Times New Roman"/>
+                <w:sz w:val="24"/>
+                <w:szCs w:val="24"/>
+              </w:rPr>
+              <w:t>20</w:t>
+            </w:r>
+            <w:r>
+              <w:rPr>
+                <w:rFonts w:ascii="Times New Roman" w:hAnsi="Times New Roman" w:cs="Times New Roman"/>
+                <w:sz w:val="24"/>
+                <w:szCs w:val="24"/>
+                <w:vertAlign w:val="superscript"/>
+              </w:rPr>
+              <w:t>th</w:t>
+            </w:r>
+            <w:r>
+              <w:rPr>
+                <w:rFonts w:ascii="Times New Roman" w:hAnsi="Times New Roman" w:cs="Times New Roman"/>
+                <w:sz w:val="24"/>
+                <w:szCs w:val="24"/>
+              </w:rPr>
+              <w:t xml:space="preserve"> June</w:t>
+            </w:r>
+          </w:p>
+        </w:tc>
+        <w:tc>
+          <w:tcPr>
+            <w:tcW w:w="3167" w:type="dxa"/>
+          </w:tcPr>
+          <w:p>
+            <w:pPr>
+              <w:rPr>
+                <w:rFonts w:ascii="Times New Roman" w:hAnsi="Times New Roman" w:cs="Times New Roman"/>
+                <w:sz w:val="24"/>
+                <w:szCs w:val="24"/>
+              </w:rPr>
+            </w:pPr>
+            <w:r>
+              <w:rPr>
+                <w:rFonts w:ascii="Times New Roman" w:hAnsi="Times New Roman" w:cs="Times New Roman"/>
+                <w:sz w:val="24"/>
+                <w:szCs w:val="24"/>
+              </w:rPr>
+              <w:t>Event Propagation, delegation</w:t>
+            </w:r>
+          </w:p>
+        </w:tc>
+        <w:tc>
+          <w:tcPr>
+            <w:tcW w:w="5338" w:type="dxa"/>
+          </w:tcPr>
+          <w:p>
+            <w:hyperlink r:id="rId25" w:history="1">
+              <w:r>
+                <w:rPr>
+                  <w:rStyle w:val="Hyperlink"/>
+                </w:rPr>
+                <w:t>https://www.youtube.com/watch?v=VRxT7I_3-Ik</w:t>
               </w:r>
             </w:hyperlink>
           </w:p>
@@ -1591,7 +1707,7 @@
       </w:pPr>
     </w:p>
     <w:sectPr>
-      <w:headerReference w:type="default" r:id="rId25"/>
+      <w:headerReference w:type="default" r:id="rId26"/>
       <w:pgSz w:w="11906" w:h="16838"/>
       <w:pgMar w:top="1440" w:right="1440" w:bottom="1440" w:left="1440" w:header="708" w:footer="708" w:gutter="0"/>
       <w:cols w:space="708"/>

</xml_diff>

<commit_message>
Let Const Symbol Set Map
</commit_message>
<xml_diff>
--- a/Recorded Classes Link.docx
+++ b/Recorded Classes Link.docx
@@ -504,25 +504,23 @@
                 <w:sz w:val="24"/>
                 <w:szCs w:val="24"/>
               </w:rPr>
-              <w:t xml:space="preserve">, Object, </w:t>
-            </w:r>
-            <w:proofErr w:type="spellStart"/>
-            <w:r>
-              <w:rPr>
-                <w:rFonts w:ascii="Times New Roman" w:hAnsi="Times New Roman" w:cs="Times New Roman"/>
-                <w:sz w:val="24"/>
-                <w:szCs w:val="24"/>
-              </w:rPr>
-              <w:t>Ebed</w:t>
-            </w:r>
-            <w:proofErr w:type="spellEnd"/>
-            <w:r>
-              <w:rPr>
-                <w:rFonts w:ascii="Times New Roman" w:hAnsi="Times New Roman" w:cs="Times New Roman"/>
-                <w:sz w:val="24"/>
-                <w:szCs w:val="24"/>
-              </w:rPr>
-              <w:t>, Link, Introduction of CSS</w:t>
+              <w:t>, Object, E</w:t>
+            </w:r>
+            <w:r>
+              <w:rPr>
+                <w:rFonts w:ascii="Times New Roman" w:hAnsi="Times New Roman" w:cs="Times New Roman"/>
+                <w:sz w:val="24"/>
+                <w:szCs w:val="24"/>
+              </w:rPr>
+              <w:t>m</w:t>
+            </w:r>
+            <w:r>
+              <w:rPr>
+                <w:rFonts w:ascii="Times New Roman" w:hAnsi="Times New Roman" w:cs="Times New Roman"/>
+                <w:sz w:val="24"/>
+                <w:szCs w:val="24"/>
+              </w:rPr>
+              <w:t>bed, Link, Introduction of CSS</w:t>
             </w:r>
           </w:p>
         </w:tc>
@@ -1028,16 +1026,30 @@
                 <w:szCs w:val="24"/>
               </w:rPr>
             </w:pPr>
-            <w:proofErr w:type="spellStart"/>
-            <w:r>
-              <w:rPr>
-                <w:rFonts w:ascii="Times New Roman" w:hAnsi="Times New Roman" w:cs="Times New Roman"/>
-                <w:sz w:val="24"/>
-                <w:szCs w:val="24"/>
-              </w:rPr>
-              <w:t>DataTypes</w:t>
-            </w:r>
-            <w:proofErr w:type="spellEnd"/>
+            <w:r>
+              <w:rPr>
+                <w:rFonts w:ascii="Times New Roman" w:hAnsi="Times New Roman" w:cs="Times New Roman"/>
+                <w:sz w:val="24"/>
+                <w:szCs w:val="24"/>
+              </w:rPr>
+              <w:t>Data</w:t>
+            </w:r>
+            <w:r>
+              <w:rPr>
+                <w:rFonts w:ascii="Times New Roman" w:hAnsi="Times New Roman" w:cs="Times New Roman"/>
+                <w:sz w:val="24"/>
+                <w:szCs w:val="24"/>
+              </w:rPr>
+              <w:t xml:space="preserve"> </w:t>
+            </w:r>
+            <w:r>
+              <w:rPr>
+                <w:rFonts w:ascii="Times New Roman" w:hAnsi="Times New Roman" w:cs="Times New Roman"/>
+                <w:sz w:val="24"/>
+                <w:szCs w:val="24"/>
+              </w:rPr>
+              <w:t>Types</w:t>
+            </w:r>
           </w:p>
         </w:tc>
         <w:tc>
@@ -1691,6 +1703,102 @@
                   <w:rStyle w:val="Hyperlink"/>
                 </w:rPr>
                 <w:t>https://www.youtube.com/watch?v=VRxT7I_3-Ik</w:t>
+              </w:r>
+            </w:hyperlink>
+          </w:p>
+        </w:tc>
+      </w:tr>
+      <w:tr>
+        <w:tc>
+          <w:tcPr>
+            <w:tcW w:w="1702" w:type="dxa"/>
+          </w:tcPr>
+          <w:p>
+            <w:pPr>
+              <w:rPr>
+                <w:rFonts w:ascii="Times New Roman" w:hAnsi="Times New Roman" w:cs="Times New Roman"/>
+                <w:sz w:val="24"/>
+                <w:szCs w:val="24"/>
+              </w:rPr>
+            </w:pPr>
+            <w:r>
+              <w:rPr>
+                <w:rFonts w:ascii="Times New Roman" w:hAnsi="Times New Roman" w:cs="Times New Roman"/>
+                <w:sz w:val="24"/>
+                <w:szCs w:val="24"/>
+              </w:rPr>
+              <w:t>21</w:t>
+            </w:r>
+            <w:r>
+              <w:rPr>
+                <w:rFonts w:ascii="Times New Roman" w:hAnsi="Times New Roman" w:cs="Times New Roman"/>
+                <w:sz w:val="24"/>
+                <w:szCs w:val="24"/>
+                <w:vertAlign w:val="superscript"/>
+              </w:rPr>
+              <w:t>st</w:t>
+            </w:r>
+            <w:r>
+              <w:rPr>
+                <w:rFonts w:ascii="Times New Roman" w:hAnsi="Times New Roman" w:cs="Times New Roman"/>
+                <w:sz w:val="24"/>
+                <w:szCs w:val="24"/>
+              </w:rPr>
+              <w:t xml:space="preserve"> June</w:t>
+            </w:r>
+          </w:p>
+        </w:tc>
+        <w:tc>
+          <w:tcPr>
+            <w:tcW w:w="3167" w:type="dxa"/>
+          </w:tcPr>
+          <w:p>
+            <w:pPr>
+              <w:rPr>
+                <w:rFonts w:ascii="Times New Roman" w:hAnsi="Times New Roman" w:cs="Times New Roman"/>
+                <w:sz w:val="24"/>
+                <w:szCs w:val="24"/>
+              </w:rPr>
+            </w:pPr>
+            <w:r>
+              <w:rPr>
+                <w:rFonts w:ascii="Times New Roman" w:hAnsi="Times New Roman" w:cs="Times New Roman"/>
+                <w:sz w:val="24"/>
+                <w:szCs w:val="24"/>
+              </w:rPr>
+              <w:t xml:space="preserve">Let </w:t>
+            </w:r>
+            <w:proofErr w:type="spellStart"/>
+            <w:r>
+              <w:rPr>
+                <w:rFonts w:ascii="Times New Roman" w:hAnsi="Times New Roman" w:cs="Times New Roman"/>
+                <w:sz w:val="24"/>
+                <w:szCs w:val="24"/>
+              </w:rPr>
+              <w:t>Const</w:t>
+            </w:r>
+            <w:proofErr w:type="spellEnd"/>
+            <w:r>
+              <w:rPr>
+                <w:rFonts w:ascii="Times New Roman" w:hAnsi="Times New Roman" w:cs="Times New Roman"/>
+                <w:sz w:val="24"/>
+                <w:szCs w:val="24"/>
+              </w:rPr>
+              <w:t xml:space="preserve"> Symbol Set Map</w:t>
+            </w:r>
+          </w:p>
+        </w:tc>
+        <w:tc>
+          <w:tcPr>
+            <w:tcW w:w="5338" w:type="dxa"/>
+          </w:tcPr>
+          <w:p>
+            <w:hyperlink r:id="rId26" w:history="1">
+              <w:r>
+                <w:rPr>
+                  <w:rStyle w:val="Hyperlink"/>
+                </w:rPr>
+                <w:t>https://www.youtube.com/watch?v=OEnHay81nOU</w:t>
               </w:r>
             </w:hyperlink>
           </w:p>
@@ -1707,7 +1815,7 @@
       </w:pPr>
     </w:p>
     <w:sectPr>
-      <w:headerReference w:type="default" r:id="rId26"/>
+      <w:headerReference w:type="default" r:id="rId27"/>
       <w:pgSz w:w="11906" w:h="16838"/>
       <w:pgMar w:top="1440" w:right="1440" w:bottom="1440" w:left="1440" w:header="708" w:footer="708" w:gutter="0"/>
       <w:cols w:space="708"/>

</xml_diff>

<commit_message>
Day 21 class file is added
</commit_message>
<xml_diff>
--- a/Recorded Classes Link.docx
+++ b/Recorded Classes Link.docx
@@ -1804,6 +1804,94 @@
           </w:p>
         </w:tc>
       </w:tr>
+      <w:tr>
+        <w:tc>
+          <w:tcPr>
+            <w:tcW w:w="1702" w:type="dxa"/>
+          </w:tcPr>
+          <w:p>
+            <w:pPr>
+              <w:rPr>
+                <w:rFonts w:ascii="Times New Roman" w:hAnsi="Times New Roman" w:cs="Times New Roman"/>
+                <w:sz w:val="24"/>
+                <w:szCs w:val="24"/>
+              </w:rPr>
+            </w:pPr>
+            <w:r>
+              <w:rPr>
+                <w:rFonts w:ascii="Times New Roman" w:hAnsi="Times New Roman" w:cs="Times New Roman"/>
+                <w:sz w:val="24"/>
+                <w:szCs w:val="24"/>
+              </w:rPr>
+              <w:t>22</w:t>
+            </w:r>
+            <w:r>
+              <w:rPr>
+                <w:rFonts w:ascii="Times New Roman" w:hAnsi="Times New Roman" w:cs="Times New Roman"/>
+                <w:sz w:val="24"/>
+                <w:szCs w:val="24"/>
+                <w:vertAlign w:val="superscript"/>
+              </w:rPr>
+              <w:t>nd</w:t>
+            </w:r>
+            <w:r>
+              <w:rPr>
+                <w:rFonts w:ascii="Times New Roman" w:hAnsi="Times New Roman" w:cs="Times New Roman"/>
+                <w:sz w:val="24"/>
+                <w:szCs w:val="24"/>
+              </w:rPr>
+              <w:t xml:space="preserve"> June</w:t>
+            </w:r>
+          </w:p>
+        </w:tc>
+        <w:tc>
+          <w:tcPr>
+            <w:tcW w:w="3167" w:type="dxa"/>
+          </w:tcPr>
+          <w:p>
+            <w:pPr>
+              <w:rPr>
+                <w:rFonts w:ascii="Times New Roman" w:hAnsi="Times New Roman" w:cs="Times New Roman"/>
+                <w:sz w:val="24"/>
+                <w:szCs w:val="24"/>
+              </w:rPr>
+            </w:pPr>
+            <w:r>
+              <w:rPr>
+                <w:rFonts w:ascii="Times New Roman" w:hAnsi="Times New Roman" w:cs="Times New Roman"/>
+                <w:sz w:val="24"/>
+                <w:szCs w:val="24"/>
+              </w:rPr>
+              <w:t xml:space="preserve">Spread Rest </w:t>
+            </w:r>
+            <w:proofErr w:type="spellStart"/>
+            <w:r>
+              <w:rPr>
+                <w:rFonts w:ascii="Times New Roman" w:hAnsi="Times New Roman" w:cs="Times New Roman"/>
+                <w:sz w:val="24"/>
+                <w:szCs w:val="24"/>
+              </w:rPr>
+              <w:t>Destructuring</w:t>
+            </w:r>
+            <w:proofErr w:type="spellEnd"/>
+          </w:p>
+        </w:tc>
+        <w:tc>
+          <w:tcPr>
+            <w:tcW w:w="5338" w:type="dxa"/>
+          </w:tcPr>
+          <w:p>
+            <w:hyperlink r:id="rId27" w:history="1">
+              <w:r>
+                <w:rPr>
+                  <w:rStyle w:val="Hyperlink"/>
+                </w:rPr>
+                <w:t>https://www.youtube.com/watch?v=ehtBm9C62bA</w:t>
+              </w:r>
+            </w:hyperlink>
+          </w:p>
+        </w:tc>
+      </w:tr>
     </w:tbl>
     <w:p>
       <w:pPr>
@@ -1815,7 +1903,7 @@
       </w:pPr>
     </w:p>
     <w:sectPr>
-      <w:headerReference w:type="default" r:id="rId27"/>
+      <w:headerReference w:type="default" r:id="rId28"/>
       <w:pgSz w:w="11906" w:h="16838"/>
       <w:pgMar w:top="1440" w:right="1440" w:bottom="1440" w:left="1440" w:header="708" w:footer="708" w:gutter="0"/>
       <w:cols w:space="708"/>

</xml_diff>

<commit_message>
Day 22 Prototype files is added
</commit_message>
<xml_diff>
--- a/Recorded Classes Link.docx
+++ b/Recorded Classes Link.docx
@@ -1892,6 +1892,84 @@
           </w:p>
         </w:tc>
       </w:tr>
+      <w:tr>
+        <w:tc>
+          <w:tcPr>
+            <w:tcW w:w="1702" w:type="dxa"/>
+          </w:tcPr>
+          <w:p>
+            <w:pPr>
+              <w:rPr>
+                <w:rFonts w:ascii="Times New Roman" w:hAnsi="Times New Roman" w:cs="Times New Roman"/>
+                <w:sz w:val="24"/>
+                <w:szCs w:val="24"/>
+              </w:rPr>
+            </w:pPr>
+            <w:r>
+              <w:rPr>
+                <w:rFonts w:ascii="Times New Roman" w:hAnsi="Times New Roman" w:cs="Times New Roman"/>
+                <w:sz w:val="24"/>
+                <w:szCs w:val="24"/>
+              </w:rPr>
+              <w:t>24</w:t>
+            </w:r>
+            <w:r>
+              <w:rPr>
+                <w:rFonts w:ascii="Times New Roman" w:hAnsi="Times New Roman" w:cs="Times New Roman"/>
+                <w:sz w:val="24"/>
+                <w:szCs w:val="24"/>
+                <w:vertAlign w:val="superscript"/>
+              </w:rPr>
+              <w:t>th</w:t>
+            </w:r>
+            <w:r>
+              <w:rPr>
+                <w:rFonts w:ascii="Times New Roman" w:hAnsi="Times New Roman" w:cs="Times New Roman"/>
+                <w:sz w:val="24"/>
+                <w:szCs w:val="24"/>
+              </w:rPr>
+              <w:t xml:space="preserve"> June</w:t>
+            </w:r>
+          </w:p>
+        </w:tc>
+        <w:tc>
+          <w:tcPr>
+            <w:tcW w:w="3167" w:type="dxa"/>
+          </w:tcPr>
+          <w:p>
+            <w:pPr>
+              <w:rPr>
+                <w:rFonts w:ascii="Times New Roman" w:hAnsi="Times New Roman" w:cs="Times New Roman"/>
+                <w:sz w:val="24"/>
+                <w:szCs w:val="24"/>
+              </w:rPr>
+            </w:pPr>
+            <w:r>
+              <w:rPr>
+                <w:rFonts w:ascii="Times New Roman" w:hAnsi="Times New Roman" w:cs="Times New Roman"/>
+                <w:sz w:val="24"/>
+                <w:szCs w:val="24"/>
+              </w:rPr>
+              <w:t>Prototype</w:t>
+            </w:r>
+          </w:p>
+        </w:tc>
+        <w:tc>
+          <w:tcPr>
+            <w:tcW w:w="5338" w:type="dxa"/>
+          </w:tcPr>
+          <w:p>
+            <w:hyperlink r:id="rId28" w:history="1">
+              <w:r>
+                <w:rPr>
+                  <w:rStyle w:val="Hyperlink"/>
+                </w:rPr>
+                <w:t>https://www.youtube.com/watch?v=9MjMVv2GnBY</w:t>
+              </w:r>
+            </w:hyperlink>
+          </w:p>
+        </w:tc>
+      </w:tr>
     </w:tbl>
     <w:p>
       <w:pPr>
@@ -1903,7 +1981,7 @@
       </w:pPr>
     </w:p>
     <w:sectPr>
-      <w:headerReference w:type="default" r:id="rId28"/>
+      <w:headerReference w:type="default" r:id="rId29"/>
       <w:pgSz w:w="11906" w:h="16838"/>
       <w:pgMar w:top="1440" w:right="1440" w:bottom="1440" w:left="1440" w:header="708" w:footer="708" w:gutter="0"/>
       <w:cols w:space="708"/>

</xml_diff>

<commit_message>
Day 23 Class file is added
</commit_message>
<xml_diff>
--- a/Recorded Classes Link.docx
+++ b/Recorded Classes Link.docx
@@ -1970,6 +1970,84 @@
           </w:p>
         </w:tc>
       </w:tr>
+      <w:tr>
+        <w:tc>
+          <w:tcPr>
+            <w:tcW w:w="1702" w:type="dxa"/>
+          </w:tcPr>
+          <w:p>
+            <w:pPr>
+              <w:rPr>
+                <w:rFonts w:ascii="Times New Roman" w:hAnsi="Times New Roman" w:cs="Times New Roman"/>
+                <w:sz w:val="24"/>
+                <w:szCs w:val="24"/>
+              </w:rPr>
+            </w:pPr>
+            <w:r>
+              <w:rPr>
+                <w:rFonts w:ascii="Times New Roman" w:hAnsi="Times New Roman" w:cs="Times New Roman"/>
+                <w:sz w:val="24"/>
+                <w:szCs w:val="24"/>
+              </w:rPr>
+              <w:t>25</w:t>
+            </w:r>
+            <w:r>
+              <w:rPr>
+                <w:rFonts w:ascii="Times New Roman" w:hAnsi="Times New Roman" w:cs="Times New Roman"/>
+                <w:sz w:val="24"/>
+                <w:szCs w:val="24"/>
+                <w:vertAlign w:val="superscript"/>
+              </w:rPr>
+              <w:t>th</w:t>
+            </w:r>
+            <w:r>
+              <w:rPr>
+                <w:rFonts w:ascii="Times New Roman" w:hAnsi="Times New Roman" w:cs="Times New Roman"/>
+                <w:sz w:val="24"/>
+                <w:szCs w:val="24"/>
+              </w:rPr>
+              <w:t xml:space="preserve"> June</w:t>
+            </w:r>
+          </w:p>
+        </w:tc>
+        <w:tc>
+          <w:tcPr>
+            <w:tcW w:w="3167" w:type="dxa"/>
+          </w:tcPr>
+          <w:p>
+            <w:pPr>
+              <w:rPr>
+                <w:rFonts w:ascii="Times New Roman" w:hAnsi="Times New Roman" w:cs="Times New Roman"/>
+                <w:sz w:val="24"/>
+                <w:szCs w:val="24"/>
+              </w:rPr>
+            </w:pPr>
+            <w:r>
+              <w:rPr>
+                <w:rFonts w:ascii="Times New Roman" w:hAnsi="Times New Roman" w:cs="Times New Roman"/>
+                <w:sz w:val="24"/>
+                <w:szCs w:val="24"/>
+              </w:rPr>
+              <w:t>Class</w:t>
+            </w:r>
+          </w:p>
+        </w:tc>
+        <w:tc>
+          <w:tcPr>
+            <w:tcW w:w="5338" w:type="dxa"/>
+          </w:tcPr>
+          <w:p>
+            <w:hyperlink r:id="rId29" w:history="1">
+              <w:r>
+                <w:rPr>
+                  <w:rStyle w:val="Hyperlink"/>
+                </w:rPr>
+                <w:t>https://www.youtube.com/watch?v=SejWSwzkeTA</w:t>
+              </w:r>
+            </w:hyperlink>
+          </w:p>
+        </w:tc>
+      </w:tr>
     </w:tbl>
     <w:p>
       <w:pPr>
@@ -1981,7 +2059,7 @@
       </w:pPr>
     </w:p>
     <w:sectPr>
-      <w:headerReference w:type="default" r:id="rId29"/>
+      <w:headerReference w:type="default" r:id="rId30"/>
       <w:pgSz w:w="11906" w:h="16838"/>
       <w:pgMar w:top="1440" w:right="1440" w:bottom="1440" w:left="1440" w:header="708" w:footer="708" w:gutter="0"/>
       <w:cols w:space="708"/>

</xml_diff>

<commit_message>
Day 24 files are added
</commit_message>
<xml_diff>
--- a/Recorded Classes Link.docx
+++ b/Recorded Classes Link.docx
@@ -2048,6 +2048,94 @@
           </w:p>
         </w:tc>
       </w:tr>
+      <w:tr>
+        <w:tc>
+          <w:tcPr>
+            <w:tcW w:w="1702" w:type="dxa"/>
+          </w:tcPr>
+          <w:p>
+            <w:pPr>
+              <w:rPr>
+                <w:rFonts w:ascii="Times New Roman" w:hAnsi="Times New Roman" w:cs="Times New Roman"/>
+                <w:sz w:val="24"/>
+                <w:szCs w:val="24"/>
+              </w:rPr>
+            </w:pPr>
+            <w:r>
+              <w:rPr>
+                <w:rFonts w:ascii="Times New Roman" w:hAnsi="Times New Roman" w:cs="Times New Roman"/>
+                <w:sz w:val="24"/>
+                <w:szCs w:val="24"/>
+              </w:rPr>
+              <w:t>26</w:t>
+            </w:r>
+            <w:r>
+              <w:rPr>
+                <w:rFonts w:ascii="Times New Roman" w:hAnsi="Times New Roman" w:cs="Times New Roman"/>
+                <w:sz w:val="24"/>
+                <w:szCs w:val="24"/>
+                <w:vertAlign w:val="superscript"/>
+              </w:rPr>
+              <w:t>th</w:t>
+            </w:r>
+            <w:r>
+              <w:rPr>
+                <w:rFonts w:ascii="Times New Roman" w:hAnsi="Times New Roman" w:cs="Times New Roman"/>
+                <w:sz w:val="24"/>
+                <w:szCs w:val="24"/>
+              </w:rPr>
+              <w:t xml:space="preserve"> June</w:t>
+            </w:r>
+          </w:p>
+        </w:tc>
+        <w:tc>
+          <w:tcPr>
+            <w:tcW w:w="3167" w:type="dxa"/>
+          </w:tcPr>
+          <w:p>
+            <w:pPr>
+              <w:rPr>
+                <w:rFonts w:ascii="Times New Roman" w:hAnsi="Times New Roman" w:cs="Times New Roman"/>
+                <w:sz w:val="24"/>
+                <w:szCs w:val="24"/>
+              </w:rPr>
+            </w:pPr>
+            <w:r>
+              <w:rPr>
+                <w:rFonts w:ascii="Times New Roman" w:hAnsi="Times New Roman" w:cs="Times New Roman"/>
+                <w:sz w:val="24"/>
+                <w:szCs w:val="24"/>
+              </w:rPr>
+              <w:t xml:space="preserve">Arrow, Closure, </w:t>
+            </w:r>
+            <w:proofErr w:type="spellStart"/>
+            <w:r>
+              <w:rPr>
+                <w:rFonts w:ascii="Times New Roman" w:hAnsi="Times New Roman" w:cs="Times New Roman"/>
+                <w:sz w:val="24"/>
+                <w:szCs w:val="24"/>
+              </w:rPr>
+              <w:t>Callback</w:t>
+            </w:r>
+            <w:proofErr w:type="spellEnd"/>
+          </w:p>
+        </w:tc>
+        <w:tc>
+          <w:tcPr>
+            <w:tcW w:w="5338" w:type="dxa"/>
+          </w:tcPr>
+          <w:p>
+            <w:hyperlink r:id="rId30" w:history="1">
+              <w:r>
+                <w:rPr>
+                  <w:rStyle w:val="Hyperlink"/>
+                </w:rPr>
+                <w:t>https://www.youtube.com/watch?v=44Ngi2SDlSg</w:t>
+              </w:r>
+            </w:hyperlink>
+          </w:p>
+        </w:tc>
+      </w:tr>
     </w:tbl>
     <w:p>
       <w:pPr>
@@ -2059,7 +2147,7 @@
       </w:pPr>
     </w:p>
     <w:sectPr>
-      <w:headerReference w:type="default" r:id="rId30"/>
+      <w:headerReference w:type="default" r:id="rId31"/>
       <w:pgSz w:w="11906" w:h="16838"/>
       <w:pgMar w:top="1440" w:right="1440" w:bottom="1440" w:left="1440" w:header="708" w:footer="708" w:gutter="0"/>
       <w:cols w:space="708"/>

</xml_diff>

<commit_message>
Day 25 class is added
</commit_message>
<xml_diff>
--- a/Recorded Classes Link.docx
+++ b/Recorded Classes Link.docx
@@ -2136,6 +2136,84 @@
           </w:p>
         </w:tc>
       </w:tr>
+      <w:tr>
+        <w:tc>
+          <w:tcPr>
+            <w:tcW w:w="1702" w:type="dxa"/>
+          </w:tcPr>
+          <w:p>
+            <w:pPr>
+              <w:rPr>
+                <w:rFonts w:ascii="Times New Roman" w:hAnsi="Times New Roman" w:cs="Times New Roman"/>
+                <w:sz w:val="24"/>
+                <w:szCs w:val="24"/>
+              </w:rPr>
+            </w:pPr>
+            <w:r>
+              <w:rPr>
+                <w:rFonts w:ascii="Times New Roman" w:hAnsi="Times New Roman" w:cs="Times New Roman"/>
+                <w:sz w:val="24"/>
+                <w:szCs w:val="24"/>
+              </w:rPr>
+              <w:t>27</w:t>
+            </w:r>
+            <w:r>
+              <w:rPr>
+                <w:rFonts w:ascii="Times New Roman" w:hAnsi="Times New Roman" w:cs="Times New Roman"/>
+                <w:sz w:val="24"/>
+                <w:szCs w:val="24"/>
+                <w:vertAlign w:val="superscript"/>
+              </w:rPr>
+              <w:t>th</w:t>
+            </w:r>
+            <w:r>
+              <w:rPr>
+                <w:rFonts w:ascii="Times New Roman" w:hAnsi="Times New Roman" w:cs="Times New Roman"/>
+                <w:sz w:val="24"/>
+                <w:szCs w:val="24"/>
+              </w:rPr>
+              <w:t xml:space="preserve"> June</w:t>
+            </w:r>
+          </w:p>
+        </w:tc>
+        <w:tc>
+          <w:tcPr>
+            <w:tcW w:w="3167" w:type="dxa"/>
+          </w:tcPr>
+          <w:p>
+            <w:pPr>
+              <w:rPr>
+                <w:rFonts w:ascii="Times New Roman" w:hAnsi="Times New Roman" w:cs="Times New Roman"/>
+                <w:sz w:val="24"/>
+                <w:szCs w:val="24"/>
+              </w:rPr>
+            </w:pPr>
+            <w:r>
+              <w:rPr>
+                <w:rFonts w:ascii="Times New Roman" w:hAnsi="Times New Roman" w:cs="Times New Roman"/>
+                <w:sz w:val="24"/>
+                <w:szCs w:val="24"/>
+              </w:rPr>
+              <w:t>HOF, map, filter, reduce</w:t>
+            </w:r>
+          </w:p>
+        </w:tc>
+        <w:tc>
+          <w:tcPr>
+            <w:tcW w:w="5338" w:type="dxa"/>
+          </w:tcPr>
+          <w:p>
+            <w:hyperlink r:id="rId31" w:history="1">
+              <w:r>
+                <w:rPr>
+                  <w:rStyle w:val="Hyperlink"/>
+                </w:rPr>
+                <w:t>https://www.youtube.com/watch?v=Vd2Z2G3i_xE</w:t>
+              </w:r>
+            </w:hyperlink>
+          </w:p>
+        </w:tc>
+      </w:tr>
     </w:tbl>
     <w:p>
       <w:pPr>
@@ -2147,7 +2225,7 @@
       </w:pPr>
     </w:p>
     <w:sectPr>
-      <w:headerReference w:type="default" r:id="rId31"/>
+      <w:headerReference w:type="default" r:id="rId32"/>
       <w:pgSz w:w="11906" w:h="16838"/>
       <w:pgMar w:top="1440" w:right="1440" w:bottom="1440" w:left="1440" w:header="708" w:footer="708" w:gutter="0"/>
       <w:cols w:space="708"/>

</xml_diff>

<commit_message>
Day 27 code is added
</commit_message>
<xml_diff>
--- a/Recorded Classes Link.docx
+++ b/Recorded Classes Link.docx
@@ -2214,6 +2214,94 @@
           </w:p>
         </w:tc>
       </w:tr>
+      <w:tr>
+        <w:tc>
+          <w:tcPr>
+            <w:tcW w:w="1702" w:type="dxa"/>
+          </w:tcPr>
+          <w:p>
+            <w:pPr>
+              <w:rPr>
+                <w:rFonts w:ascii="Times New Roman" w:hAnsi="Times New Roman" w:cs="Times New Roman"/>
+                <w:sz w:val="24"/>
+                <w:szCs w:val="24"/>
+              </w:rPr>
+            </w:pPr>
+            <w:r>
+              <w:rPr>
+                <w:rFonts w:ascii="Times New Roman" w:hAnsi="Times New Roman" w:cs="Times New Roman"/>
+                <w:sz w:val="24"/>
+                <w:szCs w:val="24"/>
+              </w:rPr>
+              <w:t>29</w:t>
+            </w:r>
+            <w:r>
+              <w:rPr>
+                <w:rFonts w:ascii="Times New Roman" w:hAnsi="Times New Roman" w:cs="Times New Roman"/>
+                <w:sz w:val="24"/>
+                <w:szCs w:val="24"/>
+                <w:vertAlign w:val="superscript"/>
+              </w:rPr>
+              <w:t>th</w:t>
+            </w:r>
+            <w:r>
+              <w:rPr>
+                <w:rFonts w:ascii="Times New Roman" w:hAnsi="Times New Roman" w:cs="Times New Roman"/>
+                <w:sz w:val="24"/>
+                <w:szCs w:val="24"/>
+              </w:rPr>
+              <w:t xml:space="preserve"> June</w:t>
+            </w:r>
+          </w:p>
+        </w:tc>
+        <w:tc>
+          <w:tcPr>
+            <w:tcW w:w="3167" w:type="dxa"/>
+          </w:tcPr>
+          <w:p>
+            <w:pPr>
+              <w:rPr>
+                <w:rFonts w:ascii="Times New Roman" w:hAnsi="Times New Roman" w:cs="Times New Roman"/>
+                <w:sz w:val="24"/>
+                <w:szCs w:val="24"/>
+              </w:rPr>
+            </w:pPr>
+            <w:r>
+              <w:rPr>
+                <w:rFonts w:ascii="Times New Roman" w:hAnsi="Times New Roman" w:cs="Times New Roman"/>
+                <w:sz w:val="24"/>
+                <w:szCs w:val="24"/>
+              </w:rPr>
+              <w:t xml:space="preserve">Fetch </w:t>
+            </w:r>
+            <w:proofErr w:type="spellStart"/>
+            <w:r>
+              <w:rPr>
+                <w:rFonts w:ascii="Times New Roman" w:hAnsi="Times New Roman" w:cs="Times New Roman"/>
+                <w:sz w:val="24"/>
+                <w:szCs w:val="24"/>
+              </w:rPr>
+              <w:t>Api</w:t>
+            </w:r>
+            <w:proofErr w:type="spellEnd"/>
+          </w:p>
+        </w:tc>
+        <w:tc>
+          <w:tcPr>
+            <w:tcW w:w="5338" w:type="dxa"/>
+          </w:tcPr>
+          <w:p>
+            <w:hyperlink r:id="rId32" w:history="1">
+              <w:r>
+                <w:rPr>
+                  <w:rStyle w:val="Hyperlink"/>
+                </w:rPr>
+                <w:t>https://www.youtube.com/watch?v=_D0vILZyg78</w:t>
+              </w:r>
+            </w:hyperlink>
+          </w:p>
+        </w:tc>
+      </w:tr>
     </w:tbl>
     <w:p>
       <w:pPr>
@@ -2225,7 +2313,7 @@
       </w:pPr>
     </w:p>
     <w:sectPr>
-      <w:headerReference w:type="default" r:id="rId32"/>
+      <w:headerReference w:type="default" r:id="rId33"/>
       <w:pgSz w:w="11906" w:h="16838"/>
       <w:pgMar w:top="1440" w:right="1440" w:bottom="1440" w:left="1440" w:header="708" w:footer="708" w:gutter="0"/>
       <w:cols w:space="708"/>

</xml_diff>

<commit_message>
Day 28 files is added
</commit_message>
<xml_diff>
--- a/Recorded Classes Link.docx
+++ b/Recorded Classes Link.docx
@@ -2302,6 +2302,84 @@
           </w:p>
         </w:tc>
       </w:tr>
+      <w:tr>
+        <w:tc>
+          <w:tcPr>
+            <w:tcW w:w="1702" w:type="dxa"/>
+          </w:tcPr>
+          <w:p>
+            <w:pPr>
+              <w:rPr>
+                <w:rFonts w:ascii="Times New Roman" w:hAnsi="Times New Roman" w:cs="Times New Roman"/>
+                <w:sz w:val="24"/>
+                <w:szCs w:val="24"/>
+              </w:rPr>
+            </w:pPr>
+            <w:r>
+              <w:rPr>
+                <w:rFonts w:ascii="Times New Roman" w:hAnsi="Times New Roman" w:cs="Times New Roman"/>
+                <w:sz w:val="24"/>
+                <w:szCs w:val="24"/>
+              </w:rPr>
+              <w:t>30</w:t>
+            </w:r>
+            <w:r>
+              <w:rPr>
+                <w:rFonts w:ascii="Times New Roman" w:hAnsi="Times New Roman" w:cs="Times New Roman"/>
+                <w:sz w:val="24"/>
+                <w:szCs w:val="24"/>
+                <w:vertAlign w:val="superscript"/>
+              </w:rPr>
+              <w:t>th</w:t>
+            </w:r>
+            <w:r>
+              <w:rPr>
+                <w:rFonts w:ascii="Times New Roman" w:hAnsi="Times New Roman" w:cs="Times New Roman"/>
+                <w:sz w:val="24"/>
+                <w:szCs w:val="24"/>
+              </w:rPr>
+              <w:t xml:space="preserve"> June</w:t>
+            </w:r>
+          </w:p>
+        </w:tc>
+        <w:tc>
+          <w:tcPr>
+            <w:tcW w:w="3167" w:type="dxa"/>
+          </w:tcPr>
+          <w:p>
+            <w:pPr>
+              <w:rPr>
+                <w:rFonts w:ascii="Times New Roman" w:hAnsi="Times New Roman" w:cs="Times New Roman"/>
+                <w:sz w:val="24"/>
+                <w:szCs w:val="24"/>
+              </w:rPr>
+            </w:pPr>
+            <w:r>
+              <w:rPr>
+                <w:rFonts w:ascii="Times New Roman" w:hAnsi="Times New Roman" w:cs="Times New Roman"/>
+                <w:sz w:val="24"/>
+                <w:szCs w:val="24"/>
+              </w:rPr>
+              <w:t>Module, Cookie, Local and Session Storage</w:t>
+            </w:r>
+          </w:p>
+        </w:tc>
+        <w:tc>
+          <w:tcPr>
+            <w:tcW w:w="5338" w:type="dxa"/>
+          </w:tcPr>
+          <w:p>
+            <w:hyperlink r:id="rId33" w:history="1">
+              <w:r>
+                <w:rPr>
+                  <w:rStyle w:val="Hyperlink"/>
+                </w:rPr>
+                <w:t>https://www.youtube.com/watch?v=KtcAL3nyNBU</w:t>
+              </w:r>
+            </w:hyperlink>
+          </w:p>
+        </w:tc>
+      </w:tr>
     </w:tbl>
     <w:p>
       <w:pPr>
@@ -2313,7 +2391,7 @@
       </w:pPr>
     </w:p>
     <w:sectPr>
-      <w:headerReference w:type="default" r:id="rId33"/>
+      <w:headerReference w:type="default" r:id="rId34"/>
       <w:pgSz w:w="11906" w:h="16838"/>
       <w:pgMar w:top="1440" w:right="1440" w:bottom="1440" w:left="1440" w:header="708" w:footer="708" w:gutter="0"/>
       <w:cols w:space="708"/>

</xml_diff>

<commit_message>
Day 01 introdution of react
</commit_message>
<xml_diff>
--- a/Recorded Classes Link.docx
+++ b/Recorded Classes Link.docx
@@ -2380,6 +2380,120 @@
           </w:p>
         </w:tc>
       </w:tr>
+      <w:tr>
+        <w:tc>
+          <w:tcPr>
+            <w:tcW w:w="1702" w:type="dxa"/>
+          </w:tcPr>
+          <w:p>
+            <w:pPr>
+              <w:rPr>
+                <w:rFonts w:ascii="Times New Roman" w:hAnsi="Times New Roman" w:cs="Times New Roman"/>
+                <w:sz w:val="24"/>
+                <w:szCs w:val="24"/>
+              </w:rPr>
+            </w:pPr>
+          </w:p>
+        </w:tc>
+        <w:tc>
+          <w:tcPr>
+            <w:tcW w:w="3167" w:type="dxa"/>
+          </w:tcPr>
+          <w:p>
+            <w:pPr>
+              <w:rPr>
+                <w:rFonts w:ascii="Times New Roman" w:hAnsi="Times New Roman" w:cs="Times New Roman"/>
+                <w:sz w:val="24"/>
+                <w:szCs w:val="24"/>
+              </w:rPr>
+            </w:pPr>
+          </w:p>
+        </w:tc>
+        <w:tc>
+          <w:tcPr>
+            <w:tcW w:w="5338" w:type="dxa"/>
+          </w:tcPr>
+          <w:p/>
+        </w:tc>
+      </w:tr>
+      <w:tr>
+        <w:tc>
+          <w:tcPr>
+            <w:tcW w:w="1702" w:type="dxa"/>
+          </w:tcPr>
+          <w:p>
+            <w:pPr>
+              <w:rPr>
+                <w:rFonts w:ascii="Times New Roman" w:hAnsi="Times New Roman" w:cs="Times New Roman"/>
+                <w:sz w:val="24"/>
+                <w:szCs w:val="24"/>
+              </w:rPr>
+            </w:pPr>
+            <w:r>
+              <w:rPr>
+                <w:rFonts w:ascii="Times New Roman" w:hAnsi="Times New Roman" w:cs="Times New Roman"/>
+                <w:sz w:val="24"/>
+                <w:szCs w:val="24"/>
+              </w:rPr>
+              <w:t>01</w:t>
+            </w:r>
+            <w:r>
+              <w:rPr>
+                <w:rFonts w:ascii="Times New Roman" w:hAnsi="Times New Roman" w:cs="Times New Roman"/>
+                <w:sz w:val="24"/>
+                <w:szCs w:val="24"/>
+                <w:vertAlign w:val="superscript"/>
+              </w:rPr>
+              <w:t>st</w:t>
+            </w:r>
+            <w:r>
+              <w:rPr>
+                <w:rFonts w:ascii="Times New Roman" w:hAnsi="Times New Roman" w:cs="Times New Roman"/>
+                <w:sz w:val="24"/>
+                <w:szCs w:val="24"/>
+              </w:rPr>
+              <w:t xml:space="preserve"> July</w:t>
+            </w:r>
+          </w:p>
+        </w:tc>
+        <w:tc>
+          <w:tcPr>
+            <w:tcW w:w="3167" w:type="dxa"/>
+          </w:tcPr>
+          <w:p>
+            <w:pPr>
+              <w:rPr>
+                <w:rFonts w:ascii="Times New Roman" w:hAnsi="Times New Roman" w:cs="Times New Roman"/>
+                <w:sz w:val="24"/>
+                <w:szCs w:val="24"/>
+              </w:rPr>
+            </w:pPr>
+            <w:r>
+              <w:rPr>
+                <w:rFonts w:ascii="Times New Roman" w:hAnsi="Times New Roman" w:cs="Times New Roman"/>
+                <w:sz w:val="24"/>
+                <w:szCs w:val="24"/>
+              </w:rPr>
+              <w:t>Introduction of React</w:t>
+            </w:r>
+          </w:p>
+        </w:tc>
+        <w:tc>
+          <w:tcPr>
+            <w:tcW w:w="5338" w:type="dxa"/>
+          </w:tcPr>
+          <w:p>
+            <w:hyperlink r:id="rId34" w:history="1">
+              <w:r>
+                <w:rPr>
+                  <w:rStyle w:val="Hyperlink"/>
+                </w:rPr>
+                <w:t>https://www.youtube.com/watch?v=LtnLSZJXaRk</w:t>
+              </w:r>
+            </w:hyperlink>
+          </w:p>
+        </w:tc>
+      </w:tr>
     </w:tbl>
     <w:p>
       <w:pPr>
@@ -2391,7 +2505,7 @@
       </w:pPr>
     </w:p>
     <w:sectPr>
-      <w:headerReference w:type="default" r:id="rId34"/>
+      <w:headerReference w:type="default" r:id="rId35"/>
       <w:pgSz w:w="11906" w:h="16838"/>
       <w:pgMar w:top="1440" w:right="1440" w:bottom="1440" w:left="1440" w:header="708" w:footer="708" w:gutter="0"/>
       <w:cols w:space="708"/>

</xml_diff>

<commit_message>
Day 03 Function and class
</commit_message>
<xml_diff>
--- a/Recorded Classes Link.docx
+++ b/Recorded Classes Link.docx
@@ -2494,6 +2494,84 @@
           </w:p>
         </w:tc>
       </w:tr>
+      <w:tr>
+        <w:tc>
+          <w:tcPr>
+            <w:tcW w:w="1702" w:type="dxa"/>
+          </w:tcPr>
+          <w:p>
+            <w:pPr>
+              <w:rPr>
+                <w:rFonts w:ascii="Times New Roman" w:hAnsi="Times New Roman" w:cs="Times New Roman"/>
+                <w:sz w:val="24"/>
+                <w:szCs w:val="24"/>
+              </w:rPr>
+            </w:pPr>
+            <w:r>
+              <w:rPr>
+                <w:rFonts w:ascii="Times New Roman" w:hAnsi="Times New Roman" w:cs="Times New Roman"/>
+                <w:sz w:val="24"/>
+                <w:szCs w:val="24"/>
+              </w:rPr>
+              <w:t>02</w:t>
+            </w:r>
+            <w:r>
+              <w:rPr>
+                <w:rFonts w:ascii="Times New Roman" w:hAnsi="Times New Roman" w:cs="Times New Roman"/>
+                <w:sz w:val="24"/>
+                <w:szCs w:val="24"/>
+                <w:vertAlign w:val="superscript"/>
+              </w:rPr>
+              <w:t>nd</w:t>
+            </w:r>
+            <w:r>
+              <w:rPr>
+                <w:rFonts w:ascii="Times New Roman" w:hAnsi="Times New Roman" w:cs="Times New Roman"/>
+                <w:sz w:val="24"/>
+                <w:szCs w:val="24"/>
+              </w:rPr>
+              <w:t xml:space="preserve"> July</w:t>
+            </w:r>
+          </w:p>
+        </w:tc>
+        <w:tc>
+          <w:tcPr>
+            <w:tcW w:w="3167" w:type="dxa"/>
+          </w:tcPr>
+          <w:p>
+            <w:pPr>
+              <w:rPr>
+                <w:rFonts w:ascii="Times New Roman" w:hAnsi="Times New Roman" w:cs="Times New Roman"/>
+                <w:sz w:val="24"/>
+                <w:szCs w:val="24"/>
+              </w:rPr>
+            </w:pPr>
+            <w:r>
+              <w:rPr>
+                <w:rFonts w:ascii="Times New Roman" w:hAnsi="Times New Roman" w:cs="Times New Roman"/>
+                <w:sz w:val="24"/>
+                <w:szCs w:val="24"/>
+              </w:rPr>
+              <w:t>JSX and Component</w:t>
+            </w:r>
+          </w:p>
+        </w:tc>
+        <w:tc>
+          <w:tcPr>
+            <w:tcW w:w="5338" w:type="dxa"/>
+          </w:tcPr>
+          <w:p>
+            <w:hyperlink r:id="rId35" w:history="1">
+              <w:r>
+                <w:rPr>
+                  <w:rStyle w:val="Hyperlink"/>
+                </w:rPr>
+                <w:t>https://www.youtube.com/watch?v=NyOMVxi4Yoc</w:t>
+              </w:r>
+            </w:hyperlink>
+          </w:p>
+        </w:tc>
+      </w:tr>
     </w:tbl>
     <w:p>
       <w:pPr>
@@ -2505,7 +2583,7 @@
       </w:pPr>
     </w:p>
     <w:sectPr>
-      <w:headerReference w:type="default" r:id="rId35"/>
+      <w:headerReference w:type="default" r:id="rId36"/>
       <w:pgSz w:w="11906" w:h="16838"/>
       <w:pgMar w:top="1440" w:right="1440" w:bottom="1440" w:left="1440" w:header="708" w:footer="708" w:gutter="0"/>
       <w:cols w:space="708"/>

</xml_diff>

<commit_message>
Day 04 condtional rendering and useState()
</commit_message>
<xml_diff>
--- a/Recorded Classes Link.docx
+++ b/Recorded Classes Link.docx
@@ -2572,6 +2572,190 @@
           </w:p>
         </w:tc>
       </w:tr>
+      <w:tr>
+        <w:tc>
+          <w:tcPr>
+            <w:tcW w:w="1702" w:type="dxa"/>
+          </w:tcPr>
+          <w:p>
+            <w:pPr>
+              <w:rPr>
+                <w:rFonts w:ascii="Times New Roman" w:hAnsi="Times New Roman" w:cs="Times New Roman"/>
+                <w:sz w:val="24"/>
+                <w:szCs w:val="24"/>
+              </w:rPr>
+            </w:pPr>
+            <w:r>
+              <w:rPr>
+                <w:rFonts w:ascii="Times New Roman" w:hAnsi="Times New Roman" w:cs="Times New Roman"/>
+                <w:sz w:val="24"/>
+                <w:szCs w:val="24"/>
+              </w:rPr>
+              <w:t>03</w:t>
+            </w:r>
+            <w:r>
+              <w:rPr>
+                <w:rFonts w:ascii="Times New Roman" w:hAnsi="Times New Roman" w:cs="Times New Roman"/>
+                <w:sz w:val="24"/>
+                <w:szCs w:val="24"/>
+                <w:vertAlign w:val="superscript"/>
+              </w:rPr>
+              <w:t>rd</w:t>
+            </w:r>
+            <w:r>
+              <w:rPr>
+                <w:rFonts w:ascii="Times New Roman" w:hAnsi="Times New Roman" w:cs="Times New Roman"/>
+                <w:sz w:val="24"/>
+                <w:szCs w:val="24"/>
+              </w:rPr>
+              <w:t xml:space="preserve"> July</w:t>
+            </w:r>
+          </w:p>
+        </w:tc>
+        <w:tc>
+          <w:tcPr>
+            <w:tcW w:w="3167" w:type="dxa"/>
+          </w:tcPr>
+          <w:p>
+            <w:pPr>
+              <w:rPr>
+                <w:rFonts w:ascii="Times New Roman" w:hAnsi="Times New Roman" w:cs="Times New Roman"/>
+                <w:sz w:val="24"/>
+                <w:szCs w:val="24"/>
+              </w:rPr>
+            </w:pPr>
+            <w:r>
+              <w:rPr>
+                <w:rFonts w:ascii="Times New Roman" w:hAnsi="Times New Roman" w:cs="Times New Roman"/>
+                <w:sz w:val="24"/>
+                <w:szCs w:val="24"/>
+              </w:rPr>
+              <w:t>Class and Function</w:t>
+            </w:r>
+          </w:p>
+        </w:tc>
+        <w:tc>
+          <w:tcPr>
+            <w:tcW w:w="5338" w:type="dxa"/>
+          </w:tcPr>
+          <w:p>
+            <w:hyperlink r:id="rId36" w:history="1">
+              <w:r>
+                <w:rPr>
+                  <w:rStyle w:val="Hyperlink"/>
+                </w:rPr>
+                <w:t>https://www.youtube.com/watch?v=UC242ZiwaJc</w:t>
+              </w:r>
+            </w:hyperlink>
+          </w:p>
+        </w:tc>
+      </w:tr>
+      <w:tr>
+        <w:tc>
+          <w:tcPr>
+            <w:tcW w:w="1702" w:type="dxa"/>
+          </w:tcPr>
+          <w:p>
+            <w:pPr>
+              <w:rPr>
+                <w:rFonts w:ascii="Times New Roman" w:hAnsi="Times New Roman" w:cs="Times New Roman"/>
+                <w:sz w:val="24"/>
+                <w:szCs w:val="24"/>
+              </w:rPr>
+            </w:pPr>
+            <w:r>
+              <w:rPr>
+                <w:rFonts w:ascii="Times New Roman" w:hAnsi="Times New Roman" w:cs="Times New Roman"/>
+                <w:sz w:val="24"/>
+                <w:szCs w:val="24"/>
+              </w:rPr>
+              <w:t>04</w:t>
+            </w:r>
+            <w:r>
+              <w:rPr>
+                <w:rFonts w:ascii="Times New Roman" w:hAnsi="Times New Roman" w:cs="Times New Roman"/>
+                <w:sz w:val="24"/>
+                <w:szCs w:val="24"/>
+                <w:vertAlign w:val="superscript"/>
+              </w:rPr>
+              <w:t>th</w:t>
+            </w:r>
+            <w:r>
+              <w:rPr>
+                <w:rFonts w:ascii="Times New Roman" w:hAnsi="Times New Roman" w:cs="Times New Roman"/>
+                <w:sz w:val="24"/>
+                <w:szCs w:val="24"/>
+              </w:rPr>
+              <w:t xml:space="preserve"> July</w:t>
+            </w:r>
+          </w:p>
+        </w:tc>
+        <w:tc>
+          <w:tcPr>
+            <w:tcW w:w="3167" w:type="dxa"/>
+          </w:tcPr>
+          <w:p>
+            <w:pPr>
+              <w:rPr>
+                <w:rFonts w:ascii="Times New Roman" w:hAnsi="Times New Roman" w:cs="Times New Roman"/>
+                <w:sz w:val="24"/>
+                <w:szCs w:val="24"/>
+              </w:rPr>
+            </w:pPr>
+            <w:r>
+              <w:rPr>
+                <w:rFonts w:ascii="Times New Roman" w:hAnsi="Times New Roman" w:cs="Times New Roman"/>
+                <w:sz w:val="24"/>
+                <w:szCs w:val="24"/>
+              </w:rPr>
+              <w:t xml:space="preserve">Conditional Rendering &amp; </w:t>
+            </w:r>
+            <w:proofErr w:type="spellStart"/>
+            <w:proofErr w:type="gramStart"/>
+            <w:r>
+              <w:rPr>
+                <w:rFonts w:ascii="Times New Roman" w:hAnsi="Times New Roman" w:cs="Times New Roman"/>
+                <w:sz w:val="24"/>
+                <w:szCs w:val="24"/>
+              </w:rPr>
+              <w:t>useState</w:t>
+            </w:r>
+            <w:proofErr w:type="spellEnd"/>
+            <w:r>
+              <w:rPr>
+                <w:rFonts w:ascii="Times New Roman" w:hAnsi="Times New Roman" w:cs="Times New Roman"/>
+                <w:sz w:val="24"/>
+                <w:szCs w:val="24"/>
+              </w:rPr>
+              <w:t>(</w:t>
+            </w:r>
+            <w:proofErr w:type="gramEnd"/>
+            <w:r>
+              <w:rPr>
+                <w:rFonts w:ascii="Times New Roman" w:hAnsi="Times New Roman" w:cs="Times New Roman"/>
+                <w:sz w:val="24"/>
+                <w:szCs w:val="24"/>
+              </w:rPr>
+              <w:t>)</w:t>
+            </w:r>
+          </w:p>
+        </w:tc>
+        <w:tc>
+          <w:tcPr>
+            <w:tcW w:w="5338" w:type="dxa"/>
+          </w:tcPr>
+          <w:p>
+            <w:hyperlink r:id="rId37" w:history="1">
+              <w:r>
+                <w:rPr>
+                  <w:rStyle w:val="Hyperlink"/>
+                </w:rPr>
+                <w:t>https://www.youtube.com/watch?v=mnbtn31WiNY</w:t>
+              </w:r>
+            </w:hyperlink>
+          </w:p>
+        </w:tc>
+      </w:tr>
     </w:tbl>
     <w:p>
       <w:pPr>
@@ -2583,7 +2767,7 @@
       </w:pPr>
     </w:p>
     <w:sectPr>
-      <w:headerReference w:type="default" r:id="rId36"/>
+      <w:headerReference w:type="default" r:id="rId38"/>
       <w:pgSz w:w="11906" w:h="16838"/>
       <w:pgMar w:top="1440" w:right="1440" w:bottom="1440" w:left="1440" w:header="708" w:footer="708" w:gutter="0"/>
       <w:cols w:space="708"/>

</xml_diff>

<commit_message>
Day 05 Data Sharing and List
</commit_message>
<xml_diff>
--- a/Recorded Classes Link.docx
+++ b/Recorded Classes Link.docx
@@ -2756,6 +2756,84 @@
           </w:p>
         </w:tc>
       </w:tr>
+      <w:tr>
+        <w:tc>
+          <w:tcPr>
+            <w:tcW w:w="1702" w:type="dxa"/>
+          </w:tcPr>
+          <w:p>
+            <w:pPr>
+              <w:rPr>
+                <w:rFonts w:ascii="Times New Roman" w:hAnsi="Times New Roman" w:cs="Times New Roman"/>
+                <w:sz w:val="24"/>
+                <w:szCs w:val="24"/>
+              </w:rPr>
+            </w:pPr>
+            <w:r>
+              <w:rPr>
+                <w:rFonts w:ascii="Times New Roman" w:hAnsi="Times New Roman" w:cs="Times New Roman"/>
+                <w:sz w:val="24"/>
+                <w:szCs w:val="24"/>
+              </w:rPr>
+              <w:t>05</w:t>
+            </w:r>
+            <w:r>
+              <w:rPr>
+                <w:rFonts w:ascii="Times New Roman" w:hAnsi="Times New Roman" w:cs="Times New Roman"/>
+                <w:sz w:val="24"/>
+                <w:szCs w:val="24"/>
+                <w:vertAlign w:val="superscript"/>
+              </w:rPr>
+              <w:t>th</w:t>
+            </w:r>
+            <w:r>
+              <w:rPr>
+                <w:rFonts w:ascii="Times New Roman" w:hAnsi="Times New Roman" w:cs="Times New Roman"/>
+                <w:sz w:val="24"/>
+                <w:szCs w:val="24"/>
+              </w:rPr>
+              <w:t xml:space="preserve"> July</w:t>
+            </w:r>
+          </w:p>
+        </w:tc>
+        <w:tc>
+          <w:tcPr>
+            <w:tcW w:w="3167" w:type="dxa"/>
+          </w:tcPr>
+          <w:p>
+            <w:pPr>
+              <w:rPr>
+                <w:rFonts w:ascii="Times New Roman" w:hAnsi="Times New Roman" w:cs="Times New Roman"/>
+                <w:sz w:val="24"/>
+                <w:szCs w:val="24"/>
+              </w:rPr>
+            </w:pPr>
+            <w:r>
+              <w:rPr>
+                <w:rFonts w:ascii="Times New Roman" w:hAnsi="Times New Roman" w:cs="Times New Roman"/>
+                <w:sz w:val="24"/>
+                <w:szCs w:val="24"/>
+              </w:rPr>
+              <w:t>Data Sharing and List</w:t>
+            </w:r>
+          </w:p>
+        </w:tc>
+        <w:tc>
+          <w:tcPr>
+            <w:tcW w:w="5338" w:type="dxa"/>
+          </w:tcPr>
+          <w:p>
+            <w:hyperlink r:id="rId38" w:history="1">
+              <w:r>
+                <w:rPr>
+                  <w:rStyle w:val="Hyperlink"/>
+                </w:rPr>
+                <w:t>https://www.youtube.com/watch?v=J9i1zTUJnHw</w:t>
+              </w:r>
+            </w:hyperlink>
+          </w:p>
+        </w:tc>
+      </w:tr>
     </w:tbl>
     <w:p>
       <w:pPr>
@@ -2767,7 +2845,7 @@
       </w:pPr>
     </w:p>
     <w:sectPr>
-      <w:headerReference w:type="default" r:id="rId38"/>
+      <w:headerReference w:type="default" r:id="rId39"/>
       <w:pgSz w:w="11906" w:h="16838"/>
       <w:pgMar w:top="1440" w:right="1440" w:bottom="1440" w:left="1440" w:header="708" w:footer="708" w:gutter="0"/>
       <w:cols w:space="708"/>

</xml_diff>

<commit_message>
Day 06 API calls
</commit_message>
<xml_diff>
--- a/Recorded Classes Link.docx
+++ b/Recorded Classes Link.docx
@@ -2834,6 +2834,102 @@
           </w:p>
         </w:tc>
       </w:tr>
+      <w:tr>
+        <w:tc>
+          <w:tcPr>
+            <w:tcW w:w="1702" w:type="dxa"/>
+          </w:tcPr>
+          <w:p>
+            <w:pPr>
+              <w:rPr>
+                <w:rFonts w:ascii="Times New Roman" w:hAnsi="Times New Roman" w:cs="Times New Roman"/>
+                <w:sz w:val="24"/>
+                <w:szCs w:val="24"/>
+              </w:rPr>
+            </w:pPr>
+            <w:r>
+              <w:rPr>
+                <w:rFonts w:ascii="Times New Roman" w:hAnsi="Times New Roman" w:cs="Times New Roman"/>
+                <w:sz w:val="24"/>
+                <w:szCs w:val="24"/>
+              </w:rPr>
+              <w:t>06</w:t>
+            </w:r>
+            <w:r>
+              <w:rPr>
+                <w:rFonts w:ascii="Times New Roman" w:hAnsi="Times New Roman" w:cs="Times New Roman"/>
+                <w:sz w:val="24"/>
+                <w:szCs w:val="24"/>
+                <w:vertAlign w:val="superscript"/>
+              </w:rPr>
+              <w:t>th</w:t>
+            </w:r>
+            <w:r>
+              <w:rPr>
+                <w:rFonts w:ascii="Times New Roman" w:hAnsi="Times New Roman" w:cs="Times New Roman"/>
+                <w:sz w:val="24"/>
+                <w:szCs w:val="24"/>
+              </w:rPr>
+              <w:t xml:space="preserve"> July </w:t>
+            </w:r>
+          </w:p>
+        </w:tc>
+        <w:tc>
+          <w:tcPr>
+            <w:tcW w:w="3167" w:type="dxa"/>
+          </w:tcPr>
+          <w:p>
+            <w:pPr>
+              <w:rPr>
+                <w:rFonts w:ascii="Times New Roman" w:hAnsi="Times New Roman" w:cs="Times New Roman"/>
+                <w:sz w:val="24"/>
+                <w:szCs w:val="24"/>
+              </w:rPr>
+            </w:pPr>
+            <w:r>
+              <w:rPr>
+                <w:rFonts w:ascii="Times New Roman" w:hAnsi="Times New Roman" w:cs="Times New Roman"/>
+                <w:sz w:val="24"/>
+                <w:szCs w:val="24"/>
+              </w:rPr>
+              <w:t>API Call (</w:t>
+            </w:r>
+            <w:proofErr w:type="spellStart"/>
+            <w:r>
+              <w:rPr>
+                <w:rFonts w:ascii="Times New Roman" w:hAnsi="Times New Roman" w:cs="Times New Roman"/>
+                <w:sz w:val="24"/>
+                <w:szCs w:val="24"/>
+              </w:rPr>
+              <w:t>useState</w:t>
+            </w:r>
+            <w:proofErr w:type="spellEnd"/>
+            <w:r>
+              <w:rPr>
+                <w:rFonts w:ascii="Times New Roman" w:hAnsi="Times New Roman" w:cs="Times New Roman"/>
+                <w:sz w:val="24"/>
+                <w:szCs w:val="24"/>
+              </w:rPr>
+              <w:t>)</w:t>
+            </w:r>
+          </w:p>
+        </w:tc>
+        <w:tc>
+          <w:tcPr>
+            <w:tcW w:w="5338" w:type="dxa"/>
+          </w:tcPr>
+          <w:p>
+            <w:hyperlink r:id="rId39" w:history="1">
+              <w:r>
+                <w:rPr>
+                  <w:rStyle w:val="Hyperlink"/>
+                </w:rPr>
+                <w:t>https://www.youtube.com/watch?v=mCnf6n9qQPY</w:t>
+              </w:r>
+            </w:hyperlink>
+          </w:p>
+        </w:tc>
+      </w:tr>
     </w:tbl>
     <w:p>
       <w:pPr>
@@ -2845,7 +2941,7 @@
       </w:pPr>
     </w:p>
     <w:sectPr>
-      <w:headerReference w:type="default" r:id="rId39"/>
+      <w:headerReference w:type="default" r:id="rId40"/>
       <w:pgSz w:w="11906" w:h="16838"/>
       <w:pgMar w:top="1440" w:right="1440" w:bottom="1440" w:left="1440" w:header="708" w:footer="708" w:gutter="0"/>
       <w:cols w:space="708"/>

</xml_diff>

<commit_message>
Day 07 LCM and useEffect
</commit_message>
<xml_diff>
--- a/Recorded Classes Link.docx
+++ b/Recorded Classes Link.docx
@@ -2930,6 +2930,94 @@
           </w:p>
         </w:tc>
       </w:tr>
+      <w:tr>
+        <w:tc>
+          <w:tcPr>
+            <w:tcW w:w="1702" w:type="dxa"/>
+          </w:tcPr>
+          <w:p>
+            <w:pPr>
+              <w:rPr>
+                <w:rFonts w:ascii="Times New Roman" w:hAnsi="Times New Roman" w:cs="Times New Roman"/>
+                <w:sz w:val="24"/>
+                <w:szCs w:val="24"/>
+              </w:rPr>
+            </w:pPr>
+            <w:r>
+              <w:rPr>
+                <w:rFonts w:ascii="Times New Roman" w:hAnsi="Times New Roman" w:cs="Times New Roman"/>
+                <w:sz w:val="24"/>
+                <w:szCs w:val="24"/>
+              </w:rPr>
+              <w:t>07</w:t>
+            </w:r>
+            <w:r>
+              <w:rPr>
+                <w:rFonts w:ascii="Times New Roman" w:hAnsi="Times New Roman" w:cs="Times New Roman"/>
+                <w:sz w:val="24"/>
+                <w:szCs w:val="24"/>
+                <w:vertAlign w:val="superscript"/>
+              </w:rPr>
+              <w:t>th</w:t>
+            </w:r>
+            <w:r>
+              <w:rPr>
+                <w:rFonts w:ascii="Times New Roman" w:hAnsi="Times New Roman" w:cs="Times New Roman"/>
+                <w:sz w:val="24"/>
+                <w:szCs w:val="24"/>
+              </w:rPr>
+              <w:t xml:space="preserve"> July</w:t>
+            </w:r>
+          </w:p>
+        </w:tc>
+        <w:tc>
+          <w:tcPr>
+            <w:tcW w:w="3167" w:type="dxa"/>
+          </w:tcPr>
+          <w:p>
+            <w:pPr>
+              <w:rPr>
+                <w:rFonts w:ascii="Times New Roman" w:hAnsi="Times New Roman" w:cs="Times New Roman"/>
+                <w:sz w:val="24"/>
+                <w:szCs w:val="24"/>
+              </w:rPr>
+            </w:pPr>
+            <w:r>
+              <w:rPr>
+                <w:rFonts w:ascii="Times New Roman" w:hAnsi="Times New Roman" w:cs="Times New Roman"/>
+                <w:sz w:val="24"/>
+                <w:szCs w:val="24"/>
+              </w:rPr>
+              <w:t xml:space="preserve">LCM and </w:t>
+            </w:r>
+            <w:proofErr w:type="spellStart"/>
+            <w:r>
+              <w:rPr>
+                <w:rFonts w:ascii="Times New Roman" w:hAnsi="Times New Roman" w:cs="Times New Roman"/>
+                <w:sz w:val="24"/>
+                <w:szCs w:val="24"/>
+              </w:rPr>
+              <w:t>useEffect</w:t>
+            </w:r>
+            <w:proofErr w:type="spellEnd"/>
+          </w:p>
+        </w:tc>
+        <w:tc>
+          <w:tcPr>
+            <w:tcW w:w="5338" w:type="dxa"/>
+          </w:tcPr>
+          <w:p>
+            <w:hyperlink r:id="rId40" w:history="1">
+              <w:r>
+                <w:rPr>
+                  <w:rStyle w:val="Hyperlink"/>
+                </w:rPr>
+                <w:t>https://www.youtube.com/watch?v=98PDGTkzP34</w:t>
+              </w:r>
+            </w:hyperlink>
+          </w:p>
+        </w:tc>
+      </w:tr>
     </w:tbl>
     <w:p>
       <w:pPr>
@@ -2941,7 +3029,7 @@
       </w:pPr>
     </w:p>
     <w:sectPr>
-      <w:headerReference w:type="default" r:id="rId40"/>
+      <w:headerReference w:type="default" r:id="rId41"/>
       <w:pgSz w:w="11906" w:h="16838"/>
       <w:pgMar w:top="1440" w:right="1440" w:bottom="1440" w:left="1440" w:header="708" w:footer="708" w:gutter="0"/>
       <w:cols w:space="708"/>

</xml_diff>

<commit_message>
Day 08 use effect 2
</commit_message>
<xml_diff>
--- a/Recorded Classes Link.docx
+++ b/Recorded Classes Link.docx
@@ -3018,6 +3018,84 @@
           </w:p>
         </w:tc>
       </w:tr>
+      <w:tr>
+        <w:tc>
+          <w:tcPr>
+            <w:tcW w:w="1702" w:type="dxa"/>
+          </w:tcPr>
+          <w:p>
+            <w:pPr>
+              <w:rPr>
+                <w:rFonts w:ascii="Times New Roman" w:hAnsi="Times New Roman" w:cs="Times New Roman"/>
+                <w:sz w:val="24"/>
+                <w:szCs w:val="24"/>
+              </w:rPr>
+            </w:pPr>
+            <w:r>
+              <w:rPr>
+                <w:rFonts w:ascii="Times New Roman" w:hAnsi="Times New Roman" w:cs="Times New Roman"/>
+                <w:sz w:val="24"/>
+                <w:szCs w:val="24"/>
+              </w:rPr>
+              <w:t>08</w:t>
+            </w:r>
+            <w:r>
+              <w:rPr>
+                <w:rFonts w:ascii="Times New Roman" w:hAnsi="Times New Roman" w:cs="Times New Roman"/>
+                <w:sz w:val="24"/>
+                <w:szCs w:val="24"/>
+                <w:vertAlign w:val="superscript"/>
+              </w:rPr>
+              <w:t>th</w:t>
+            </w:r>
+            <w:r>
+              <w:rPr>
+                <w:rFonts w:ascii="Times New Roman" w:hAnsi="Times New Roman" w:cs="Times New Roman"/>
+                <w:sz w:val="24"/>
+                <w:szCs w:val="24"/>
+              </w:rPr>
+              <w:t xml:space="preserve"> July</w:t>
+            </w:r>
+          </w:p>
+        </w:tc>
+        <w:tc>
+          <w:tcPr>
+            <w:tcW w:w="3167" w:type="dxa"/>
+          </w:tcPr>
+          <w:p>
+            <w:pPr>
+              <w:rPr>
+                <w:rFonts w:ascii="Times New Roman" w:hAnsi="Times New Roman" w:cs="Times New Roman"/>
+                <w:sz w:val="24"/>
+                <w:szCs w:val="24"/>
+              </w:rPr>
+            </w:pPr>
+            <w:r>
+              <w:rPr>
+                <w:rFonts w:ascii="Times New Roman" w:hAnsi="Times New Roman" w:cs="Times New Roman"/>
+                <w:sz w:val="24"/>
+                <w:szCs w:val="24"/>
+              </w:rPr>
+              <w:t xml:space="preserve">Use Effect -2 </w:t>
+            </w:r>
+          </w:p>
+        </w:tc>
+        <w:tc>
+          <w:tcPr>
+            <w:tcW w:w="5338" w:type="dxa"/>
+          </w:tcPr>
+          <w:p>
+            <w:hyperlink r:id="rId41" w:history="1">
+              <w:r>
+                <w:rPr>
+                  <w:rStyle w:val="Hyperlink"/>
+                </w:rPr>
+                <w:t>https://www.youtube.com/watch?v=sRWsNb0co5g</w:t>
+              </w:r>
+            </w:hyperlink>
+          </w:p>
+        </w:tc>
+      </w:tr>
     </w:tbl>
     <w:p>
       <w:pPr>
@@ -3029,7 +3107,7 @@
       </w:pPr>
     </w:p>
     <w:sectPr>
-      <w:headerReference w:type="default" r:id="rId41"/>
+      <w:headerReference w:type="default" r:id="rId42"/>
       <w:pgSz w:w="11906" w:h="16838"/>
       <w:pgMar w:top="1440" w:right="1440" w:bottom="1440" w:left="1440" w:header="708" w:footer="708" w:gutter="0"/>
       <w:cols w:space="708"/>

</xml_diff>

<commit_message>
Day 09 useRef, controlled & Uncontrolled compoment
</commit_message>
<xml_diff>
--- a/Recorded Classes Link.docx
+++ b/Recorded Classes Link.docx
@@ -3096,6 +3096,94 @@
           </w:p>
         </w:tc>
       </w:tr>
+      <w:tr>
+        <w:tc>
+          <w:tcPr>
+            <w:tcW w:w="1702" w:type="dxa"/>
+          </w:tcPr>
+          <w:p>
+            <w:pPr>
+              <w:rPr>
+                <w:rFonts w:ascii="Times New Roman" w:hAnsi="Times New Roman" w:cs="Times New Roman"/>
+                <w:sz w:val="24"/>
+                <w:szCs w:val="24"/>
+              </w:rPr>
+            </w:pPr>
+            <w:r>
+              <w:rPr>
+                <w:rFonts w:ascii="Times New Roman" w:hAnsi="Times New Roman" w:cs="Times New Roman"/>
+                <w:sz w:val="24"/>
+                <w:szCs w:val="24"/>
+              </w:rPr>
+              <w:t>09</w:t>
+            </w:r>
+            <w:r>
+              <w:rPr>
+                <w:rFonts w:ascii="Times New Roman" w:hAnsi="Times New Roman" w:cs="Times New Roman"/>
+                <w:sz w:val="24"/>
+                <w:szCs w:val="24"/>
+                <w:vertAlign w:val="superscript"/>
+              </w:rPr>
+              <w:t>th</w:t>
+            </w:r>
+            <w:r>
+              <w:rPr>
+                <w:rFonts w:ascii="Times New Roman" w:hAnsi="Times New Roman" w:cs="Times New Roman"/>
+                <w:sz w:val="24"/>
+                <w:szCs w:val="24"/>
+              </w:rPr>
+              <w:t xml:space="preserve"> July</w:t>
+            </w:r>
+          </w:p>
+        </w:tc>
+        <w:tc>
+          <w:tcPr>
+            <w:tcW w:w="3167" w:type="dxa"/>
+          </w:tcPr>
+          <w:p>
+            <w:pPr>
+              <w:rPr>
+                <w:rFonts w:ascii="Times New Roman" w:hAnsi="Times New Roman" w:cs="Times New Roman"/>
+                <w:sz w:val="24"/>
+                <w:szCs w:val="24"/>
+              </w:rPr>
+            </w:pPr>
+            <w:proofErr w:type="spellStart"/>
+            <w:r>
+              <w:rPr>
+                <w:rFonts w:ascii="Times New Roman" w:hAnsi="Times New Roman" w:cs="Times New Roman"/>
+                <w:sz w:val="24"/>
+                <w:szCs w:val="24"/>
+              </w:rPr>
+              <w:t>UseRef</w:t>
+            </w:r>
+            <w:proofErr w:type="spellEnd"/>
+            <w:r>
+              <w:rPr>
+                <w:rFonts w:ascii="Times New Roman" w:hAnsi="Times New Roman" w:cs="Times New Roman"/>
+                <w:sz w:val="24"/>
+                <w:szCs w:val="24"/>
+              </w:rPr>
+              <w:t>, Controlled &amp; Uncontrolled Component</w:t>
+            </w:r>
+          </w:p>
+        </w:tc>
+        <w:tc>
+          <w:tcPr>
+            <w:tcW w:w="5338" w:type="dxa"/>
+          </w:tcPr>
+          <w:p>
+            <w:hyperlink r:id="rId42" w:history="1">
+              <w:r>
+                <w:rPr>
+                  <w:rStyle w:val="Hyperlink"/>
+                </w:rPr>
+                <w:t>https://www.youtube.com/watch?v=RtckzO9Cj88</w:t>
+              </w:r>
+            </w:hyperlink>
+          </w:p>
+        </w:tc>
+      </w:tr>
     </w:tbl>
     <w:p>
       <w:pPr>
@@ -3107,7 +3195,7 @@
       </w:pPr>
     </w:p>
     <w:sectPr>
-      <w:headerReference w:type="default" r:id="rId42"/>
+      <w:headerReference w:type="default" r:id="rId43"/>
       <w:pgSz w:w="11906" w:h="16838"/>
       <w:pgMar w:top="1440" w:right="1440" w:bottom="1440" w:left="1440" w:header="708" w:footer="708" w:gutter="0"/>
       <w:cols w:space="708"/>

</xml_diff>

<commit_message>
Day 10 use reducer
</commit_message>
<xml_diff>
--- a/Recorded Classes Link.docx
+++ b/Recorded Classes Link.docx
@@ -3184,6 +3184,84 @@
           </w:p>
         </w:tc>
       </w:tr>
+      <w:tr>
+        <w:tc>
+          <w:tcPr>
+            <w:tcW w:w="1702" w:type="dxa"/>
+          </w:tcPr>
+          <w:p>
+            <w:pPr>
+              <w:rPr>
+                <w:rFonts w:ascii="Times New Roman" w:hAnsi="Times New Roman" w:cs="Times New Roman"/>
+                <w:sz w:val="24"/>
+                <w:szCs w:val="24"/>
+              </w:rPr>
+            </w:pPr>
+            <w:r>
+              <w:rPr>
+                <w:rFonts w:ascii="Times New Roman" w:hAnsi="Times New Roman" w:cs="Times New Roman"/>
+                <w:sz w:val="24"/>
+                <w:szCs w:val="24"/>
+              </w:rPr>
+              <w:t>10</w:t>
+            </w:r>
+            <w:r>
+              <w:rPr>
+                <w:rFonts w:ascii="Times New Roman" w:hAnsi="Times New Roman" w:cs="Times New Roman"/>
+                <w:sz w:val="24"/>
+                <w:szCs w:val="24"/>
+                <w:vertAlign w:val="superscript"/>
+              </w:rPr>
+              <w:t>th</w:t>
+            </w:r>
+            <w:r>
+              <w:rPr>
+                <w:rFonts w:ascii="Times New Roman" w:hAnsi="Times New Roman" w:cs="Times New Roman"/>
+                <w:sz w:val="24"/>
+                <w:szCs w:val="24"/>
+              </w:rPr>
+              <w:t xml:space="preserve"> July</w:t>
+            </w:r>
+          </w:p>
+        </w:tc>
+        <w:tc>
+          <w:tcPr>
+            <w:tcW w:w="3167" w:type="dxa"/>
+          </w:tcPr>
+          <w:p>
+            <w:pPr>
+              <w:rPr>
+                <w:rFonts w:ascii="Times New Roman" w:hAnsi="Times New Roman" w:cs="Times New Roman"/>
+                <w:sz w:val="24"/>
+                <w:szCs w:val="24"/>
+              </w:rPr>
+            </w:pPr>
+            <w:r>
+              <w:rPr>
+                <w:rFonts w:ascii="Times New Roman" w:hAnsi="Times New Roman" w:cs="Times New Roman"/>
+                <w:sz w:val="24"/>
+                <w:szCs w:val="24"/>
+              </w:rPr>
+              <w:t>Use Reducer</w:t>
+            </w:r>
+          </w:p>
+        </w:tc>
+        <w:tc>
+          <w:tcPr>
+            <w:tcW w:w="5338" w:type="dxa"/>
+          </w:tcPr>
+          <w:p>
+            <w:hyperlink r:id="rId43" w:history="1">
+              <w:r>
+                <w:rPr>
+                  <w:rStyle w:val="Hyperlink"/>
+                </w:rPr>
+                <w:t>https://www.youtube.com/watch?v=z_GRLswT5IY</w:t>
+              </w:r>
+            </w:hyperlink>
+          </w:p>
+        </w:tc>
+      </w:tr>
     </w:tbl>
     <w:p>
       <w:pPr>
@@ -3195,7 +3273,7 @@
       </w:pPr>
     </w:p>
     <w:sectPr>
-      <w:headerReference w:type="default" r:id="rId43"/>
+      <w:headerReference w:type="default" r:id="rId44"/>
       <w:pgSz w:w="11906" w:h="16838"/>
       <w:pgMar w:top="1440" w:right="1440" w:bottom="1440" w:left="1440" w:header="708" w:footer="708" w:gutter="0"/>
       <w:cols w:space="708"/>

</xml_diff>

<commit_message>
Day 11 useCallback, useMemo
</commit_message>
<xml_diff>
--- a/Recorded Classes Link.docx
+++ b/Recorded Classes Link.docx
@@ -3262,6 +3262,102 @@
           </w:p>
         </w:tc>
       </w:tr>
+      <w:tr>
+        <w:tc>
+          <w:tcPr>
+            <w:tcW w:w="1702" w:type="dxa"/>
+          </w:tcPr>
+          <w:p>
+            <w:pPr>
+              <w:rPr>
+                <w:rFonts w:ascii="Times New Roman" w:hAnsi="Times New Roman" w:cs="Times New Roman"/>
+                <w:sz w:val="24"/>
+                <w:szCs w:val="24"/>
+              </w:rPr>
+            </w:pPr>
+            <w:r>
+              <w:rPr>
+                <w:rFonts w:ascii="Times New Roman" w:hAnsi="Times New Roman" w:cs="Times New Roman"/>
+                <w:sz w:val="24"/>
+                <w:szCs w:val="24"/>
+              </w:rPr>
+              <w:t>11</w:t>
+            </w:r>
+            <w:r>
+              <w:rPr>
+                <w:rFonts w:ascii="Times New Roman" w:hAnsi="Times New Roman" w:cs="Times New Roman"/>
+                <w:sz w:val="24"/>
+                <w:szCs w:val="24"/>
+                <w:vertAlign w:val="superscript"/>
+              </w:rPr>
+              <w:t>th</w:t>
+            </w:r>
+            <w:r>
+              <w:rPr>
+                <w:rFonts w:ascii="Times New Roman" w:hAnsi="Times New Roman" w:cs="Times New Roman"/>
+                <w:sz w:val="24"/>
+                <w:szCs w:val="24"/>
+              </w:rPr>
+              <w:t xml:space="preserve"> July</w:t>
+            </w:r>
+          </w:p>
+        </w:tc>
+        <w:tc>
+          <w:tcPr>
+            <w:tcW w:w="3167" w:type="dxa"/>
+          </w:tcPr>
+          <w:p>
+            <w:pPr>
+              <w:rPr>
+                <w:rFonts w:ascii="Times New Roman" w:hAnsi="Times New Roman" w:cs="Times New Roman"/>
+                <w:sz w:val="24"/>
+                <w:szCs w:val="24"/>
+              </w:rPr>
+            </w:pPr>
+            <w:r>
+              <w:rPr>
+                <w:rFonts w:ascii="Times New Roman" w:hAnsi="Times New Roman" w:cs="Times New Roman"/>
+                <w:sz w:val="24"/>
+                <w:szCs w:val="24"/>
+              </w:rPr>
+              <w:t xml:space="preserve">Use </w:t>
+            </w:r>
+            <w:proofErr w:type="spellStart"/>
+            <w:r>
+              <w:rPr>
+                <w:rFonts w:ascii="Times New Roman" w:hAnsi="Times New Roman" w:cs="Times New Roman"/>
+                <w:sz w:val="24"/>
+                <w:szCs w:val="24"/>
+              </w:rPr>
+              <w:t>Callback</w:t>
+            </w:r>
+            <w:proofErr w:type="spellEnd"/>
+            <w:r>
+              <w:rPr>
+                <w:rFonts w:ascii="Times New Roman" w:hAnsi="Times New Roman" w:cs="Times New Roman"/>
+                <w:sz w:val="24"/>
+                <w:szCs w:val="24"/>
+              </w:rPr>
+              <w:t>, Use Memo</w:t>
+            </w:r>
+          </w:p>
+        </w:tc>
+        <w:tc>
+          <w:tcPr>
+            <w:tcW w:w="5338" w:type="dxa"/>
+          </w:tcPr>
+          <w:p>
+            <w:hyperlink r:id="rId44" w:history="1">
+              <w:r>
+                <w:rPr>
+                  <w:rStyle w:val="Hyperlink"/>
+                </w:rPr>
+                <w:t>https://www.youtube.com/watch?v=Xj37P9-6tJs</w:t>
+              </w:r>
+            </w:hyperlink>
+          </w:p>
+        </w:tc>
+      </w:tr>
     </w:tbl>
     <w:p>
       <w:pPr>
@@ -3273,7 +3369,7 @@
       </w:pPr>
     </w:p>
     <w:sectPr>
-      <w:headerReference w:type="default" r:id="rId44"/>
+      <w:headerReference w:type="default" r:id="rId45"/>
       <w:pgSz w:w="11906" w:h="16838"/>
       <w:pgMar w:top="1440" w:right="1440" w:bottom="1440" w:left="1440" w:header="708" w:footer="708" w:gutter="0"/>
       <w:cols w:space="708"/>

</xml_diff>

<commit_message>
Day 13 React Router DOM notes
</commit_message>
<xml_diff>
--- a/Recorded Classes Link.docx
+++ b/Recorded Classes Link.docx
@@ -3436,6 +3436,85 @@
           </w:p>
         </w:tc>
       </w:tr>
+      <w:tr>
+        <w:tc>
+          <w:tcPr>
+            <w:tcW w:w="1702" w:type="dxa"/>
+          </w:tcPr>
+          <w:p>
+            <w:pPr>
+              <w:rPr>
+                <w:rFonts w:ascii="Times New Roman" w:hAnsi="Times New Roman" w:cs="Times New Roman"/>
+                <w:sz w:val="24"/>
+                <w:szCs w:val="24"/>
+              </w:rPr>
+            </w:pPr>
+            <w:r>
+              <w:rPr>
+                <w:rFonts w:ascii="Times New Roman" w:hAnsi="Times New Roman" w:cs="Times New Roman"/>
+                <w:sz w:val="24"/>
+                <w:szCs w:val="24"/>
+              </w:rPr>
+              <w:lastRenderedPageBreak/>
+              <w:t>13</w:t>
+            </w:r>
+            <w:r>
+              <w:rPr>
+                <w:rFonts w:ascii="Times New Roman" w:hAnsi="Times New Roman" w:cs="Times New Roman"/>
+                <w:sz w:val="24"/>
+                <w:szCs w:val="24"/>
+                <w:vertAlign w:val="superscript"/>
+              </w:rPr>
+              <w:t>th</w:t>
+            </w:r>
+            <w:r>
+              <w:rPr>
+                <w:rFonts w:ascii="Times New Roman" w:hAnsi="Times New Roman" w:cs="Times New Roman"/>
+                <w:sz w:val="24"/>
+                <w:szCs w:val="24"/>
+              </w:rPr>
+              <w:t xml:space="preserve"> July</w:t>
+            </w:r>
+          </w:p>
+        </w:tc>
+        <w:tc>
+          <w:tcPr>
+            <w:tcW w:w="3167" w:type="dxa"/>
+          </w:tcPr>
+          <w:p>
+            <w:pPr>
+              <w:rPr>
+                <w:rFonts w:ascii="Times New Roman" w:hAnsi="Times New Roman" w:cs="Times New Roman"/>
+                <w:sz w:val="24"/>
+                <w:szCs w:val="24"/>
+              </w:rPr>
+            </w:pPr>
+            <w:r>
+              <w:rPr>
+                <w:rFonts w:ascii="Times New Roman" w:hAnsi="Times New Roman" w:cs="Times New Roman"/>
+                <w:sz w:val="24"/>
+                <w:szCs w:val="24"/>
+              </w:rPr>
+              <w:t>React-Router-DOM</w:t>
+            </w:r>
+          </w:p>
+        </w:tc>
+        <w:tc>
+          <w:tcPr>
+            <w:tcW w:w="5338" w:type="dxa"/>
+          </w:tcPr>
+          <w:p>
+            <w:hyperlink r:id="rId46" w:history="1">
+              <w:r>
+                <w:rPr>
+                  <w:rStyle w:val="Hyperlink"/>
+                </w:rPr>
+                <w:t>https://www.youtube.com/watch?v=V9RZ8dPgbWQ</w:t>
+              </w:r>
+            </w:hyperlink>
+          </w:p>
+        </w:tc>
+      </w:tr>
     </w:tbl>
     <w:p>
       <w:pPr>
@@ -3447,7 +3526,7 @@
       </w:pPr>
     </w:p>
     <w:sectPr>
-      <w:headerReference w:type="default" r:id="rId46"/>
+      <w:headerReference w:type="default" r:id="rId47"/>
       <w:pgSz w:w="11906" w:h="16838"/>
       <w:pgMar w:top="1440" w:right="1440" w:bottom="1440" w:left="1440" w:header="708" w:footer="708" w:gutter="0"/>
       <w:cols w:space="708"/>

</xml_diff>